<commit_message>
brief updated - added sections which need to be thought about
</commit_message>
<xml_diff>
--- a/Documentation/Brief.docx
+++ b/Documentation/Brief.docx
@@ -10,25 +10,236 @@
         </w:rPr>
       </w:pPr>
       <w:r>
-        <w:t xml:space="preserve">A device to fit in cars to measure air quality </w:t>
+        <w:rPr>
+          <w:b/>
+          <w:u w:val="single"/>
+        </w:rPr>
+        <w:t>Major Project</w:t>
+      </w:r>
+    </w:p>
+    <w:p>
+      <w:r>
+        <w:t>The task is to create a</w:t>
+      </w:r>
+      <w:r>
+        <w:t xml:space="preserve"> device </w:t>
+      </w:r>
+      <w:r>
+        <w:t xml:space="preserve">that will </w:t>
+      </w:r>
+      <w:r>
+        <w:t xml:space="preserve">fit in </w:t>
+      </w:r>
+      <w:r>
+        <w:t xml:space="preserve">vehicles </w:t>
+      </w:r>
+      <w:r>
+        <w:t xml:space="preserve">to measure air quality </w:t>
       </w:r>
       <w:r>
         <w:t>in different areas for visual comparison.</w:t>
       </w:r>
       <w:r>
-        <w:t xml:space="preserve"> The air quality values will be </w:t>
-      </w:r>
-      <w:r>
-        <w:t xml:space="preserve">visualised using an online application that uses an online map provider (such as google maps or </w:t>
-      </w:r>
-      <w:proofErr w:type="spellStart"/>
-      <w:r>
-        <w:t>openstreetmap</w:t>
-      </w:r>
-      <w:proofErr w:type="spellEnd"/>
-      <w:r>
-        <w:t>).</w:t>
-      </w:r>
+        <w:t xml:space="preserve"> This is to show what humans are breathing into their lungs in different areas. This data could then be used to relate to deaths in the areas caused from breathing in pollutants. T</w:t>
+      </w:r>
+      <w:r>
+        <w:t xml:space="preserve">he air quality values will be </w:t>
+      </w:r>
+      <w:r>
+        <w:t>visualised using a</w:t>
+      </w:r>
+      <w:r>
+        <w:t xml:space="preserve"> separate</w:t>
+      </w:r>
+      <w:r>
+        <w:t xml:space="preserve"> online application</w:t>
+      </w:r>
+      <w:r>
+        <w:t>. Many tasks need to be thought about:</w:t>
+      </w:r>
+    </w:p>
+    <w:p>
+      <w:pPr>
+        <w:pStyle w:val="ListParagraph"/>
+        <w:numPr>
+          <w:ilvl w:val="0"/>
+          <w:numId w:val="1"/>
+        </w:numPr>
+        <w:rPr>
+          <w:b/>
+          <w:u w:val="single"/>
+        </w:rPr>
+      </w:pPr>
+    </w:p>
+    <w:p>
+      <w:pPr>
+        <w:pStyle w:val="ListParagraph"/>
+        <w:numPr>
+          <w:ilvl w:val="0"/>
+          <w:numId w:val="1"/>
+        </w:numPr>
+        <w:rPr>
+          <w:b/>
+          <w:u w:val="single"/>
+        </w:rPr>
+      </w:pPr>
+      <w:r>
+        <w:t>The hardware</w:t>
+      </w:r>
+    </w:p>
+    <w:p>
+      <w:pPr>
+        <w:pStyle w:val="ListParagraph"/>
+        <w:numPr>
+          <w:ilvl w:val="0"/>
+          <w:numId w:val="1"/>
+        </w:numPr>
+      </w:pPr>
+      <w:r>
+        <w:t>Hardware architecture</w:t>
+      </w:r>
+    </w:p>
+    <w:p>
+      <w:pPr>
+        <w:pStyle w:val="ListParagraph"/>
+        <w:numPr>
+          <w:ilvl w:val="0"/>
+          <w:numId w:val="1"/>
+        </w:numPr>
+      </w:pPr>
+      <w:r>
+        <w:t>Software interaction with the hardware</w:t>
+      </w:r>
+    </w:p>
+    <w:p>
+      <w:pPr>
+        <w:pStyle w:val="ListParagraph"/>
+        <w:numPr>
+          <w:ilvl w:val="0"/>
+          <w:numId w:val="1"/>
+        </w:numPr>
+      </w:pPr>
+      <w:r>
+        <w:t>Language to run on the hardware</w:t>
+      </w:r>
+    </w:p>
+    <w:p>
+      <w:pPr>
+        <w:pStyle w:val="ListParagraph"/>
+        <w:numPr>
+          <w:ilvl w:val="0"/>
+          <w:numId w:val="1"/>
+        </w:numPr>
+      </w:pPr>
+      <w:r>
+        <w:t>Storing the data</w:t>
+      </w:r>
+    </w:p>
+    <w:p>
+      <w:pPr>
+        <w:pStyle w:val="ListParagraph"/>
+        <w:numPr>
+          <w:ilvl w:val="0"/>
+          <w:numId w:val="1"/>
+        </w:numPr>
+      </w:pPr>
+      <w:r>
+        <w:t>Transferring the data from the device (to a possible server? Or online web storage)</w:t>
+      </w:r>
+    </w:p>
+    <w:p>
+      <w:pPr>
+        <w:pStyle w:val="ListParagraph"/>
+        <w:numPr>
+          <w:ilvl w:val="0"/>
+          <w:numId w:val="1"/>
+        </w:numPr>
+      </w:pPr>
+      <w:r>
+        <w:t>Retrieving data for the visual application</w:t>
+      </w:r>
+    </w:p>
+    <w:p>
+      <w:pPr>
+        <w:pStyle w:val="ListParagraph"/>
+        <w:numPr>
+          <w:ilvl w:val="0"/>
+          <w:numId w:val="1"/>
+        </w:numPr>
+      </w:pPr>
+      <w:r>
+        <w:t>Displaying the data that is appealing</w:t>
+      </w:r>
+    </w:p>
+    <w:p>
+      <w:pPr>
+        <w:pStyle w:val="ListParagraph"/>
+        <w:numPr>
+          <w:ilvl w:val="0"/>
+          <w:numId w:val="1"/>
+        </w:numPr>
+      </w:pPr>
+      <w:r>
+        <w:t xml:space="preserve">Implement various tools to easily filter </w:t>
+      </w:r>
+      <w:r>
+        <w:t>visual data</w:t>
+      </w:r>
+    </w:p>
+    <w:p/>
+    <w:p>
+      <w:pPr>
+        <w:rPr>
+          <w:b/>
+          <w:u w:val="single"/>
+        </w:rPr>
+      </w:pPr>
+      <w:r>
+        <w:rPr>
+          <w:b/>
+          <w:u w:val="single"/>
+        </w:rPr>
+        <w:t>The problem</w:t>
+      </w:r>
+    </w:p>
+    <w:p>
+      <w:r>
+        <w:t>“</w:t>
+      </w:r>
+      <w:r>
+        <w:t>Each year in the UK, around 40,000 deaths are attributable to exposure to outdoor air pollution</w:t>
+      </w:r>
+      <w:r>
+        <w:t>”</w:t>
+      </w:r>
+    </w:p>
+    <w:p>
+      <w:pPr>
+        <w:rPr>
+          <w:b/>
+          <w:u w:val="single"/>
+        </w:rPr>
+      </w:pPr>
+      <w:r>
+        <w:rPr>
+          <w:b/>
+          <w:u w:val="single"/>
+        </w:rPr>
+        <w:t>The Hardware</w:t>
+      </w:r>
+    </w:p>
+    <w:p>
+      <w:r>
+        <w:t xml:space="preserve">Air quality sensors are not the most common </w:t>
+      </w:r>
+    </w:p>
+    <w:p>
+      <w:pPr>
+        <w:rPr>
+          <w:b/>
+          <w:u w:val="single"/>
+        </w:rPr>
+      </w:pPr>
     </w:p>
     <w:p>
       <w:pPr>
@@ -63,18 +274,24 @@
         <w:t xml:space="preserve"> will be </w:t>
       </w:r>
       <w:r>
-        <w:t>GPS and an air quality value. The GPS location will be used to identify where in the world the air quality value has been read. The air quality value will be used with an online map provider to plot a contour map of the air quality.</w:t>
+        <w:t xml:space="preserve">GPS and an air quality value. The GPS location will be used to identify where in the world the air quality value has been read. The air quality value will be used </w:t>
+      </w:r>
+      <w:r>
+        <w:t xml:space="preserve">when visualising the data and will represent the </w:t>
+      </w:r>
+      <w:r>
+        <w:t>air pollution level in that area.</w:t>
+      </w:r>
+    </w:p>
+    <w:p>
+      <w:r>
+        <w:t>The data will need filtering. Filtering techniques will need to be studied to remove any unacceptable data that may reduce the quality of data collected.</w:t>
       </w:r>
       <w:r>
         <w:t xml:space="preserve"> </w:t>
       </w:r>
     </w:p>
     <w:p>
-      <w:r>
-        <w:t>The data will need filtering. Filtering techniques will need to be studied to remove any unacceptable data that may reduce the quality of data collected.</w:t>
-      </w:r>
-    </w:p>
-    <w:p>
       <w:pPr>
         <w:rPr>
           <w:b/>
@@ -111,7 +328,13 @@
         <w:t xml:space="preserve">. </w:t>
       </w:r>
       <w:r>
-        <w:t>As distance is eventually limited on online map providers (e.g. zooming in so far you don’t know what you’re looking at is pointless) a few readings every m^2 would create an accurate averaged reading.</w:t>
+        <w:t xml:space="preserve">As distance is eventually limited on online map providers (e.g. </w:t>
+      </w:r>
+      <w:r>
+        <w:t>you can’t measure centimetres</w:t>
+      </w:r>
+      <w:r>
+        <w:t>) a few readings every m^2 would create an accurate averaged reading.</w:t>
       </w:r>
     </w:p>
     <w:p>
@@ -135,9 +358,75 @@
       </w:r>
       <w:r>
         <w:t xml:space="preserve">from an SD card Is </w:t>
+      </w:r>
+    </w:p>
+    <w:p/>
+    <w:p/>
+    <w:p>
+      <w:pPr>
+        <w:rPr>
+          <w:b/>
+          <w:u w:val="single"/>
+        </w:rPr>
+      </w:pPr>
+      <w:r>
+        <w:rPr>
+          <w:b/>
+          <w:u w:val="single"/>
+        </w:rPr>
+        <w:t>References</w:t>
+      </w:r>
+    </w:p>
+    <w:p>
+      <w:pPr>
+        <w:rPr>
+          <w:i/>
+        </w:rPr>
+      </w:pPr>
+      <w:r>
+        <w:lastRenderedPageBreak/>
+        <w:t xml:space="preserve">[1] – The Royal College of Physicians (Published </w:t>
       </w:r>
       <w:bookmarkStart w:id="0" w:name="_GoBack"/>
       <w:bookmarkEnd w:id="0"/>
+      <w:r>
+        <w:t xml:space="preserve">2016) - </w:t>
+      </w:r>
+      <w:hyperlink r:id="rId8" w:history="1">
+        <w:r>
+          <w:rPr>
+            <w:rStyle w:val="Hyperlink"/>
+            <w:rFonts w:ascii="Calibri" w:hAnsi="Calibri" w:cs="Calibri"/>
+            <w:i/>
+            <w:color w:val="313131"/>
+            <w:u w:val="none"/>
+            <w:shd w:val="clear" w:color="auto" w:fill="FFFFFF"/>
+          </w:rPr>
+          <w:t>Every breath we take: the lifelong impact of air pollution</w:t>
+        </w:r>
+      </w:hyperlink>
+      <w:r>
+        <w:rPr>
+          <w:i/>
+        </w:rPr>
+        <w:t xml:space="preserve">, Accessed – 01/02/2018 </w:t>
+      </w:r>
+      <w:hyperlink r:id="rId9" w:history="1">
+        <w:r>
+          <w:rPr>
+            <w:rStyle w:val="Hyperlink"/>
+            <w:i/>
+          </w:rPr>
+          <w:t>https://www.rcplondon.ac.uk/projects/outputs/every-breath-we-take-lifelong-impact-air-pollution</w:t>
+        </w:r>
+      </w:hyperlink>
+    </w:p>
+    <w:p>
+      <w:pPr>
+        <w:rPr>
+          <w:i/>
+        </w:rPr>
+      </w:pPr>
     </w:p>
     <w:sectPr>
       <w:pgSz w:w="11906" w:h="16838"/>
@@ -147,6 +436,177 @@
     </w:sectPr>
   </w:body>
 </w:document>
+</file>
+
+<file path=word/endnotes.xml><?xml version="1.0" encoding="utf-8"?>
+<w:endnotes xmlns:wpc="http://schemas.microsoft.com/office/word/2010/wordprocessingCanvas" xmlns:cx="http://schemas.microsoft.com/office/drawing/2014/chartex" xmlns:cx1="http://schemas.microsoft.com/office/drawing/2015/9/8/chartex" xmlns:cx2="http://schemas.microsoft.com/office/drawing/2015/10/21/chartex" xmlns:cx3="http://schemas.microsoft.com/office/drawing/2016/5/9/chartex" xmlns:cx4="http://schemas.microsoft.com/office/drawing/2016/5/10/chartex" xmlns:cx5="http://schemas.microsoft.com/office/drawing/2016/5/11/chartex" xmlns:cx6="http://schemas.microsoft.com/office/drawing/2016/5/12/chartex" xmlns:cx7="http://schemas.microsoft.com/office/drawing/2016/5/13/chartex" xmlns:cx8="http://schemas.microsoft.com/office/drawing/2016/5/14/chartex" xmlns:mc="http://schemas.openxmlformats.org/markup-compatibility/2006" xmlns:aink="http://schemas.microsoft.com/office/drawing/2016/ink" xmlns:am3d="http://schemas.microsoft.com/office/drawing/2017/model3d" xmlns:o="urn:schemas-microsoft-com:office:office" xmlns:r="http://schemas.openxmlformats.org/officeDocument/2006/relationships" xmlns:m="http://schemas.openxmlformats.org/officeDocument/2006/math" xmlns:v="urn:schemas-microsoft-com:vml" xmlns:wp14="http://schemas.microsoft.com/office/word/2010/wordprocessingDrawing" xmlns:wp="http://schemas.openxmlformats.org/drawingml/2006/wordprocessingDrawing" xmlns:w10="urn:schemas-microsoft-com:office:word" xmlns:w="http://schemas.openxmlformats.org/wordprocessingml/2006/main" xmlns:w14="http://schemas.microsoft.com/office/word/2010/wordml" xmlns:w15="http://schemas.microsoft.com/office/word/2012/wordml" xmlns:w16cid="http://schemas.microsoft.com/office/word/2016/wordml/cid" xmlns:w16se="http://schemas.microsoft.com/office/word/2015/wordml/symex" xmlns:wpg="http://schemas.microsoft.com/office/word/2010/wordprocessingGroup" xmlns:wpi="http://schemas.microsoft.com/office/word/2010/wordprocessingInk" xmlns:wne="http://schemas.microsoft.com/office/word/2006/wordml" xmlns:wps="http://schemas.microsoft.com/office/word/2010/wordprocessingShape" mc:Ignorable="w14 w15 w16se w16cid wp14">
+  <w:endnote w:type="separator" w:id="-1">
+    <w:p>
+      <w:pPr>
+        <w:spacing w:after="0" w:line="240" w:lineRule="auto"/>
+      </w:pPr>
+      <w:r>
+        <w:separator/>
+      </w:r>
+    </w:p>
+  </w:endnote>
+  <w:endnote w:type="continuationSeparator" w:id="0">
+    <w:p>
+      <w:pPr>
+        <w:spacing w:after="0" w:line="240" w:lineRule="auto"/>
+      </w:pPr>
+      <w:r>
+        <w:continuationSeparator/>
+      </w:r>
+    </w:p>
+  </w:endnote>
+</w:endnotes>
+</file>
+
+<file path=word/footnotes.xml><?xml version="1.0" encoding="utf-8"?>
+<w:footnotes xmlns:wpc="http://schemas.microsoft.com/office/word/2010/wordprocessingCanvas" xmlns:cx="http://schemas.microsoft.com/office/drawing/2014/chartex" xmlns:cx1="http://schemas.microsoft.com/office/drawing/2015/9/8/chartex" xmlns:cx2="http://schemas.microsoft.com/office/drawing/2015/10/21/chartex" xmlns:cx3="http://schemas.microsoft.com/office/drawing/2016/5/9/chartex" xmlns:cx4="http://schemas.microsoft.com/office/drawing/2016/5/10/chartex" xmlns:cx5="http://schemas.microsoft.com/office/drawing/2016/5/11/chartex" xmlns:cx6="http://schemas.microsoft.com/office/drawing/2016/5/12/chartex" xmlns:cx7="http://schemas.microsoft.com/office/drawing/2016/5/13/chartex" xmlns:cx8="http://schemas.microsoft.com/office/drawing/2016/5/14/chartex" xmlns:mc="http://schemas.openxmlformats.org/markup-compatibility/2006" xmlns:aink="http://schemas.microsoft.com/office/drawing/2016/ink" xmlns:am3d="http://schemas.microsoft.com/office/drawing/2017/model3d" xmlns:o="urn:schemas-microsoft-com:office:office" xmlns:r="http://schemas.openxmlformats.org/officeDocument/2006/relationships" xmlns:m="http://schemas.openxmlformats.org/officeDocument/2006/math" xmlns:v="urn:schemas-microsoft-com:vml" xmlns:wp14="http://schemas.microsoft.com/office/word/2010/wordprocessingDrawing" xmlns:wp="http://schemas.openxmlformats.org/drawingml/2006/wordprocessingDrawing" xmlns:w10="urn:schemas-microsoft-com:office:word" xmlns:w="http://schemas.openxmlformats.org/wordprocessingml/2006/main" xmlns:w14="http://schemas.microsoft.com/office/word/2010/wordml" xmlns:w15="http://schemas.microsoft.com/office/word/2012/wordml" xmlns:w16cid="http://schemas.microsoft.com/office/word/2016/wordml/cid" xmlns:w16se="http://schemas.microsoft.com/office/word/2015/wordml/symex" xmlns:wpg="http://schemas.microsoft.com/office/word/2010/wordprocessingGroup" xmlns:wpi="http://schemas.microsoft.com/office/word/2010/wordprocessingInk" xmlns:wne="http://schemas.microsoft.com/office/word/2006/wordml" xmlns:wps="http://schemas.microsoft.com/office/word/2010/wordprocessingShape" mc:Ignorable="w14 w15 w16se w16cid wp14">
+  <w:footnote w:type="separator" w:id="-1">
+    <w:p>
+      <w:pPr>
+        <w:spacing w:after="0" w:line="240" w:lineRule="auto"/>
+      </w:pPr>
+      <w:r>
+        <w:separator/>
+      </w:r>
+    </w:p>
+  </w:footnote>
+  <w:footnote w:type="continuationSeparator" w:id="0">
+    <w:p>
+      <w:pPr>
+        <w:spacing w:after="0" w:line="240" w:lineRule="auto"/>
+      </w:pPr>
+      <w:r>
+        <w:continuationSeparator/>
+      </w:r>
+    </w:p>
+  </w:footnote>
+</w:footnotes>
+</file>
+
+<file path=word/numbering.xml><?xml version="1.0" encoding="utf-8"?>
+<w:numbering xmlns:wpc="http://schemas.microsoft.com/office/word/2010/wordprocessingCanvas" xmlns:cx="http://schemas.microsoft.com/office/drawing/2014/chartex" xmlns:cx1="http://schemas.microsoft.com/office/drawing/2015/9/8/chartex" xmlns:cx2="http://schemas.microsoft.com/office/drawing/2015/10/21/chartex" xmlns:cx3="http://schemas.microsoft.com/office/drawing/2016/5/9/chartex" xmlns:cx4="http://schemas.microsoft.com/office/drawing/2016/5/10/chartex" xmlns:cx5="http://schemas.microsoft.com/office/drawing/2016/5/11/chartex" xmlns:cx6="http://schemas.microsoft.com/office/drawing/2016/5/12/chartex" xmlns:cx7="http://schemas.microsoft.com/office/drawing/2016/5/13/chartex" xmlns:cx8="http://schemas.microsoft.com/office/drawing/2016/5/14/chartex" xmlns:mc="http://schemas.openxmlformats.org/markup-compatibility/2006" xmlns:aink="http://schemas.microsoft.com/office/drawing/2016/ink" xmlns:am3d="http://schemas.microsoft.com/office/drawing/2017/model3d" xmlns:o="urn:schemas-microsoft-com:office:office" xmlns:r="http://schemas.openxmlformats.org/officeDocument/2006/relationships" xmlns:m="http://schemas.openxmlformats.org/officeDocument/2006/math" xmlns:v="urn:schemas-microsoft-com:vml" xmlns:wp14="http://schemas.microsoft.com/office/word/2010/wordprocessingDrawing" xmlns:wp="http://schemas.openxmlformats.org/drawingml/2006/wordprocessingDrawing" xmlns:w10="urn:schemas-microsoft-com:office:word" xmlns:w="http://schemas.openxmlformats.org/wordprocessingml/2006/main" xmlns:w14="http://schemas.microsoft.com/office/word/2010/wordml" xmlns:w15="http://schemas.microsoft.com/office/word/2012/wordml" xmlns:w16cid="http://schemas.microsoft.com/office/word/2016/wordml/cid" xmlns:w16se="http://schemas.microsoft.com/office/word/2015/wordml/symex" xmlns:wpg="http://schemas.microsoft.com/office/word/2010/wordprocessingGroup" xmlns:wpi="http://schemas.microsoft.com/office/word/2010/wordprocessingInk" xmlns:wne="http://schemas.microsoft.com/office/word/2006/wordml" xmlns:wps="http://schemas.microsoft.com/office/word/2010/wordprocessingShape" mc:Ignorable="w14 w15 w16se w16cid wp14">
+  <w:abstractNum w:abstractNumId="0" w15:restartNumberingAfterBreak="0">
+    <w:nsid w:val="383D4D0A"/>
+    <w:multiLevelType w:val="hybridMultilevel"/>
+    <w:tmpl w:val="833ADAAE"/>
+    <w:lvl w:ilvl="0" w:tplc="08090001">
+      <w:start w:val="1"/>
+      <w:numFmt w:val="bullet"/>
+      <w:lvlText w:val=""/>
+      <w:lvlJc w:val="left"/>
+      <w:pPr>
+        <w:ind w:left="720" w:hanging="360"/>
+      </w:pPr>
+      <w:rPr>
+        <w:rFonts w:ascii="Symbol" w:hAnsi="Symbol" w:hint="default"/>
+      </w:rPr>
+    </w:lvl>
+    <w:lvl w:ilvl="1" w:tplc="08090003" w:tentative="1">
+      <w:start w:val="1"/>
+      <w:numFmt w:val="bullet"/>
+      <w:lvlText w:val="o"/>
+      <w:lvlJc w:val="left"/>
+      <w:pPr>
+        <w:ind w:left="1440" w:hanging="360"/>
+      </w:pPr>
+      <w:rPr>
+        <w:rFonts w:ascii="Courier New" w:hAnsi="Courier New" w:cs="Courier New" w:hint="default"/>
+      </w:rPr>
+    </w:lvl>
+    <w:lvl w:ilvl="2" w:tplc="08090005" w:tentative="1">
+      <w:start w:val="1"/>
+      <w:numFmt w:val="bullet"/>
+      <w:lvlText w:val=""/>
+      <w:lvlJc w:val="left"/>
+      <w:pPr>
+        <w:ind w:left="2160" w:hanging="360"/>
+      </w:pPr>
+      <w:rPr>
+        <w:rFonts w:ascii="Wingdings" w:hAnsi="Wingdings" w:hint="default"/>
+      </w:rPr>
+    </w:lvl>
+    <w:lvl w:ilvl="3" w:tplc="08090001" w:tentative="1">
+      <w:start w:val="1"/>
+      <w:numFmt w:val="bullet"/>
+      <w:lvlText w:val=""/>
+      <w:lvlJc w:val="left"/>
+      <w:pPr>
+        <w:ind w:left="2880" w:hanging="360"/>
+      </w:pPr>
+      <w:rPr>
+        <w:rFonts w:ascii="Symbol" w:hAnsi="Symbol" w:hint="default"/>
+      </w:rPr>
+    </w:lvl>
+    <w:lvl w:ilvl="4" w:tplc="08090003" w:tentative="1">
+      <w:start w:val="1"/>
+      <w:numFmt w:val="bullet"/>
+      <w:lvlText w:val="o"/>
+      <w:lvlJc w:val="left"/>
+      <w:pPr>
+        <w:ind w:left="3600" w:hanging="360"/>
+      </w:pPr>
+      <w:rPr>
+        <w:rFonts w:ascii="Courier New" w:hAnsi="Courier New" w:cs="Courier New" w:hint="default"/>
+      </w:rPr>
+    </w:lvl>
+    <w:lvl w:ilvl="5" w:tplc="08090005" w:tentative="1">
+      <w:start w:val="1"/>
+      <w:numFmt w:val="bullet"/>
+      <w:lvlText w:val=""/>
+      <w:lvlJc w:val="left"/>
+      <w:pPr>
+        <w:ind w:left="4320" w:hanging="360"/>
+      </w:pPr>
+      <w:rPr>
+        <w:rFonts w:ascii="Wingdings" w:hAnsi="Wingdings" w:hint="default"/>
+      </w:rPr>
+    </w:lvl>
+    <w:lvl w:ilvl="6" w:tplc="08090001" w:tentative="1">
+      <w:start w:val="1"/>
+      <w:numFmt w:val="bullet"/>
+      <w:lvlText w:val=""/>
+      <w:lvlJc w:val="left"/>
+      <w:pPr>
+        <w:ind w:left="5040" w:hanging="360"/>
+      </w:pPr>
+      <w:rPr>
+        <w:rFonts w:ascii="Symbol" w:hAnsi="Symbol" w:hint="default"/>
+      </w:rPr>
+    </w:lvl>
+    <w:lvl w:ilvl="7" w:tplc="08090003" w:tentative="1">
+      <w:start w:val="1"/>
+      <w:numFmt w:val="bullet"/>
+      <w:lvlText w:val="o"/>
+      <w:lvlJc w:val="left"/>
+      <w:pPr>
+        <w:ind w:left="5760" w:hanging="360"/>
+      </w:pPr>
+      <w:rPr>
+        <w:rFonts w:ascii="Courier New" w:hAnsi="Courier New" w:cs="Courier New" w:hint="default"/>
+      </w:rPr>
+    </w:lvl>
+    <w:lvl w:ilvl="8" w:tplc="08090005" w:tentative="1">
+      <w:start w:val="1"/>
+      <w:numFmt w:val="bullet"/>
+      <w:lvlText w:val=""/>
+      <w:lvlJc w:val="left"/>
+      <w:pPr>
+        <w:ind w:left="6480" w:hanging="360"/>
+      </w:pPr>
+      <w:rPr>
+        <w:rFonts w:ascii="Wingdings" w:hAnsi="Wingdings" w:hint="default"/>
+      </w:rPr>
+    </w:lvl>
+  </w:abstractNum>
+  <w:num w:numId="1">
+    <w:abstractNumId w:val="0"/>
+  </w:num>
+</w:numbering>
 </file>
 
 <file path=word/styles.xml><?xml version="1.0" encoding="utf-8"?>
@@ -547,6 +1007,28 @@
     <w:name w:val="Normal"/>
     <w:qFormat/>
   </w:style>
+  <w:style w:type="paragraph" w:styleId="Heading1">
+    <w:name w:val="heading 1"/>
+    <w:basedOn w:val="Normal"/>
+    <w:next w:val="Normal"/>
+    <w:link w:val="Heading1Char"/>
+    <w:uiPriority w:val="9"/>
+    <w:qFormat/>
+    <w:rsid w:val="00E6034C"/>
+    <w:pPr>
+      <w:keepNext/>
+      <w:keepLines/>
+      <w:spacing w:before="240" w:after="0"/>
+      <w:outlineLvl w:val="0"/>
+    </w:pPr>
+    <w:rPr>
+      <w:rFonts w:asciiTheme="majorHAnsi" w:eastAsiaTheme="majorEastAsia" w:hAnsiTheme="majorHAnsi" w:cstheme="majorBidi"/>
+      <w:color w:val="2F5496" w:themeColor="accent1" w:themeShade="BF"/>
+      <w:sz w:val="32"/>
+      <w:szCs w:val="32"/>
+      <w:lang w:val="en-US"/>
+    </w:rPr>
+  </w:style>
   <w:style w:type="character" w:default="1" w:styleId="DefaultParagraphFont">
     <w:name w:val="Default Paragraph Font"/>
     <w:uiPriority w:val="1"/>
@@ -573,6 +1055,101 @@
     <w:uiPriority w:val="99"/>
     <w:semiHidden/>
     <w:unhideWhenUsed/>
+  </w:style>
+  <w:style w:type="paragraph" w:styleId="ListParagraph">
+    <w:name w:val="List Paragraph"/>
+    <w:basedOn w:val="Normal"/>
+    <w:uiPriority w:val="34"/>
+    <w:qFormat/>
+    <w:rsid w:val="003B2061"/>
+    <w:pPr>
+      <w:ind w:left="720"/>
+      <w:contextualSpacing/>
+    </w:pPr>
+  </w:style>
+  <w:style w:type="paragraph" w:styleId="FootnoteText">
+    <w:name w:val="footnote text"/>
+    <w:basedOn w:val="Normal"/>
+    <w:link w:val="FootnoteTextChar"/>
+    <w:uiPriority w:val="99"/>
+    <w:semiHidden/>
+    <w:unhideWhenUsed/>
+    <w:rsid w:val="00285CEC"/>
+    <w:pPr>
+      <w:spacing w:after="0" w:line="240" w:lineRule="auto"/>
+    </w:pPr>
+    <w:rPr>
+      <w:sz w:val="20"/>
+      <w:szCs w:val="20"/>
+    </w:rPr>
+  </w:style>
+  <w:style w:type="character" w:customStyle="1" w:styleId="FootnoteTextChar">
+    <w:name w:val="Footnote Text Char"/>
+    <w:basedOn w:val="DefaultParagraphFont"/>
+    <w:link w:val="FootnoteText"/>
+    <w:uiPriority w:val="99"/>
+    <w:semiHidden/>
+    <w:rsid w:val="00285CEC"/>
+    <w:rPr>
+      <w:sz w:val="20"/>
+      <w:szCs w:val="20"/>
+    </w:rPr>
+  </w:style>
+  <w:style w:type="character" w:styleId="FootnoteReference">
+    <w:name w:val="footnote reference"/>
+    <w:basedOn w:val="DefaultParagraphFont"/>
+    <w:uiPriority w:val="99"/>
+    <w:semiHidden/>
+    <w:unhideWhenUsed/>
+    <w:rsid w:val="00285CEC"/>
+    <w:rPr>
+      <w:vertAlign w:val="superscript"/>
+    </w:rPr>
+  </w:style>
+  <w:style w:type="character" w:customStyle="1" w:styleId="Heading1Char">
+    <w:name w:val="Heading 1 Char"/>
+    <w:basedOn w:val="DefaultParagraphFont"/>
+    <w:link w:val="Heading1"/>
+    <w:uiPriority w:val="9"/>
+    <w:rsid w:val="00E6034C"/>
+    <w:rPr>
+      <w:rFonts w:asciiTheme="majorHAnsi" w:eastAsiaTheme="majorEastAsia" w:hAnsiTheme="majorHAnsi" w:cstheme="majorBidi"/>
+      <w:color w:val="2F5496" w:themeColor="accent1" w:themeShade="BF"/>
+      <w:sz w:val="32"/>
+      <w:szCs w:val="32"/>
+      <w:lang w:val="en-US"/>
+    </w:rPr>
+  </w:style>
+  <w:style w:type="paragraph" w:styleId="Bibliography">
+    <w:name w:val="Bibliography"/>
+    <w:basedOn w:val="Normal"/>
+    <w:next w:val="Normal"/>
+    <w:uiPriority w:val="37"/>
+    <w:unhideWhenUsed/>
+    <w:rsid w:val="00E6034C"/>
+  </w:style>
+  <w:style w:type="character" w:styleId="Hyperlink">
+    <w:name w:val="Hyperlink"/>
+    <w:basedOn w:val="DefaultParagraphFont"/>
+    <w:uiPriority w:val="99"/>
+    <w:unhideWhenUsed/>
+    <w:rsid w:val="00E6034C"/>
+    <w:rPr>
+      <w:color w:val="0000FF"/>
+      <w:u w:val="single"/>
+    </w:rPr>
+  </w:style>
+  <w:style w:type="character" w:styleId="UnresolvedMention">
+    <w:name w:val="Unresolved Mention"/>
+    <w:basedOn w:val="DefaultParagraphFont"/>
+    <w:uiPriority w:val="99"/>
+    <w:semiHidden/>
+    <w:unhideWhenUsed/>
+    <w:rsid w:val="00E6034C"/>
+    <w:rPr>
+      <w:color w:val="808080"/>
+      <w:shd w:val="clear" w:color="auto" w:fill="E6E6E6"/>
+    </w:rPr>
   </w:style>
 </w:styles>
 </file>
@@ -836,4 +1413,36 @@
     </a:ext>
   </a:extLst>
 </a:theme>
+</file>
+
+<file path=customXml/item1.xml><?xml version="1.0" encoding="utf-8"?>
+<b:Sources xmlns:b="http://schemas.openxmlformats.org/officeDocument/2006/bibliography" xmlns="http://schemas.openxmlformats.org/officeDocument/2006/bibliography" SelectedStyle="\APASixthEditionOfficeOnline.xsl" StyleName="APA" Version="6">
+  <b:Source>
+    <b:Tag>The16</b:Tag>
+    <b:SourceType>Report</b:SourceType>
+    <b:Guid>{B1EBAD5B-6CC2-4340-BEA0-ACBA0DDBB165}</b:Guid>
+    <b:Title>Every breath we take: the lifelong impact of air pollution</b:Title>
+    <b:Year>2016</b:Year>
+    <b:Author>
+      <b:Author>
+        <b:NameList>
+          <b:Person>
+            <b:Last>Physicians</b:Last>
+            <b:First>The</b:First>
+            <b:Middle>Royal College of</b:Middle>
+          </b:Person>
+        </b:NameList>
+      </b:Author>
+    </b:Author>
+    <b:RefOrder>1</b:RefOrder>
+  </b:Source>
+</b:Sources>
+</file>
+
+<file path=customXml/itemProps1.xml><?xml version="1.0" encoding="utf-8"?>
+<ds:datastoreItem xmlns:ds="http://schemas.openxmlformats.org/officeDocument/2006/customXml" ds:itemID="{CFC7F3AB-1DEB-4158-BFF9-55E18378D26F}">
+  <ds:schemaRefs>
+    <ds:schemaRef ds:uri="http://schemas.openxmlformats.org/officeDocument/2006/bibliography"/>
+  </ds:schemaRefs>
+</ds:datastoreItem>
 </file>
</xml_diff>

<commit_message>
microcontroller and air quality sensor added to brief
</commit_message>
<xml_diff>
--- a/Documentation/Brief.docx
+++ b/Documentation/Brief.docx
@@ -9,6 +9,8 @@
           <w:u w:val="single"/>
         </w:rPr>
       </w:pPr>
+      <w:bookmarkStart w:id="0" w:name="_Hlk505547787"/>
+      <w:bookmarkEnd w:id="0"/>
       <w:r>
         <w:rPr>
           <w:b/>
@@ -70,6 +72,9 @@
           <w:u w:val="single"/>
         </w:rPr>
       </w:pPr>
+      <w:r>
+        <w:t>The hardware</w:t>
+      </w:r>
     </w:p>
     <w:p>
       <w:pPr>
@@ -78,13 +83,9 @@
           <w:ilvl w:val="0"/>
           <w:numId w:val="1"/>
         </w:numPr>
-        <w:rPr>
-          <w:b/>
-          <w:u w:val="single"/>
-        </w:rPr>
-      </w:pPr>
-      <w:r>
-        <w:t>The hardware</w:t>
+      </w:pPr>
+      <w:r>
+        <w:t>Hardware architecture</w:t>
       </w:r>
     </w:p>
     <w:p>
@@ -96,7 +97,7 @@
         </w:numPr>
       </w:pPr>
       <w:r>
-        <w:t>Hardware architecture</w:t>
+        <w:t>Software interaction with the hardware</w:t>
       </w:r>
     </w:p>
     <w:p>
@@ -108,7 +109,7 @@
         </w:numPr>
       </w:pPr>
       <w:r>
-        <w:t>Software interaction with the hardware</w:t>
+        <w:t>Language to run on the hardware</w:t>
       </w:r>
     </w:p>
     <w:p>
@@ -120,7 +121,7 @@
         </w:numPr>
       </w:pPr>
       <w:r>
-        <w:t>Language to run on the hardware</w:t>
+        <w:t>Storing the data</w:t>
       </w:r>
     </w:p>
     <w:p>
@@ -132,7 +133,7 @@
         </w:numPr>
       </w:pPr>
       <w:r>
-        <w:t>Storing the data</w:t>
+        <w:t>Transferring the data from the device (to a possible server? Or online web storage)</w:t>
       </w:r>
     </w:p>
     <w:p>
@@ -144,7 +145,7 @@
         </w:numPr>
       </w:pPr>
       <w:r>
-        <w:t>Transferring the data from the device (to a possible server? Or online web storage)</w:t>
+        <w:t>Retrieving data for the visual application</w:t>
       </w:r>
     </w:p>
     <w:p>
@@ -156,7 +157,7 @@
         </w:numPr>
       </w:pPr>
       <w:r>
-        <w:t>Retrieving data for the visual application</w:t>
+        <w:t>Displaying the data that is appealing</w:t>
       </w:r>
     </w:p>
     <w:p>
@@ -168,7 +169,15 @@
         </w:numPr>
       </w:pPr>
       <w:r>
-        <w:t>Displaying the data that is appealing</w:t>
+        <w:t xml:space="preserve">Implement various tools to easily filter </w:t>
+      </w:r>
+      <w:r>
+        <w:t>visual data</w:t>
+      </w:r>
+    </w:p>
+    <w:p>
+      <w:r>
+        <w:t>Assumptions:</w:t>
       </w:r>
     </w:p>
     <w:p>
@@ -176,17 +185,25 @@
         <w:pStyle w:val="ListParagraph"/>
         <w:numPr>
           <w:ilvl w:val="0"/>
-          <w:numId w:val="1"/>
+          <w:numId w:val="4"/>
         </w:numPr>
       </w:pPr>
       <w:r>
-        <w:t xml:space="preserve">Implement various tools to easily filter </w:t>
-      </w:r>
-      <w:r>
-        <w:t>visual data</w:t>
-      </w:r>
-    </w:p>
-    <w:p/>
+        <w:t>Microcontroller will be needed</w:t>
+      </w:r>
+    </w:p>
+    <w:p>
+      <w:pPr>
+        <w:pStyle w:val="ListParagraph"/>
+        <w:numPr>
+          <w:ilvl w:val="0"/>
+          <w:numId w:val="4"/>
+        </w:numPr>
+      </w:pPr>
+      <w:r>
+        <w:t>Data will be uploaded via WiFi to a server or data storage</w:t>
+      </w:r>
+    </w:p>
     <w:p>
       <w:pPr>
         <w:rPr>
@@ -201,45 +218,118 @@
         </w:rPr>
         <w:t>The problem</w:t>
       </w:r>
-    </w:p>
-    <w:p>
-      <w:r>
-        <w:t>“</w:t>
-      </w:r>
-      <w:r>
-        <w:t>Each year in the UK, around 40,000 deaths are attributable to exposure to outdoor air pollution</w:t>
-      </w:r>
-      <w:r>
-        <w:t>”</w:t>
-      </w:r>
-    </w:p>
-    <w:p>
-      <w:pPr>
+      <w:r>
         <w:rPr>
           <w:b/>
           <w:u w:val="single"/>
         </w:rPr>
-      </w:pPr>
-      <w:r>
+        <w:t xml:space="preserve"> (based on air pollution report [1])</w:t>
+      </w:r>
+    </w:p>
+    <w:p>
+      <w:r>
+        <w:t>“Each year in the UK, around 40,000 deaths are attributable to exposure to outdoor air pollution”</w:t>
+      </w:r>
+      <w:r>
+        <w:t xml:space="preserve"> 9.5K of these deaths are in London alone. The air pollution causes and increases the chance of health risks, this can out a strain on the British health service, even more than there already is. This pollution can start effecting life less than 1 month old </w:t>
+      </w:r>
+    </w:p>
+    <w:p>
+      <w:r>
+        <w:t xml:space="preserve">At the start of 2017, London pollution level hit a 10 out of 10 on a air quality index. </w:t>
+      </w:r>
+    </w:p>
+    <w:p>
+      <w:r>
+        <w:t>“</w:t>
+      </w:r>
+      <w:r>
+        <w:t>Research</w:t>
+      </w:r>
+      <w:r>
+        <w:t xml:space="preserve"> is beginning to point towards effects on growth, intelligence, and development of the brain and coordination.</w:t>
+      </w:r>
+      <w:r>
+        <w:t>”</w:t>
+      </w:r>
+    </w:p>
+    <w:p>
+      <w:r>
+        <w:t>“The health problems resulting from exposure to air pollution also have a high cost to society and business, our health services, and people who suffer from illness and premature death. In the UK, these costs add up to more than £20 billion every year.”</w:t>
+      </w:r>
+    </w:p>
+    <w:p>
+      <w:r>
+        <w:t xml:space="preserve">The report summarises actions that should be taken into account to combat the situation and resolve the problem. One item on this list is to “monitor air pollution effectively” using the results to educate the public in a proactive way that everyone can understand. This project aims to complete this task. </w:t>
+      </w:r>
+    </w:p>
+    <w:p>
+      <w:pPr>
         <w:rPr>
           <w:b/>
           <w:u w:val="single"/>
         </w:rPr>
-        <w:t>The Hardware</w:t>
-      </w:r>
-    </w:p>
-    <w:p>
-      <w:r>
-        <w:t xml:space="preserve">Air quality sensors are not the most common </w:t>
-      </w:r>
-    </w:p>
-    <w:p>
-      <w:pPr>
+      </w:pPr>
+      <w:r>
         <w:rPr>
           <w:b/>
           <w:u w:val="single"/>
         </w:rPr>
-      </w:pPr>
+        <w:t>The Hardware</w:t>
+      </w:r>
+    </w:p>
+    <w:p>
+      <w:r>
+        <w:t xml:space="preserve">Air quality sensors are not </w:t>
+      </w:r>
+      <w:r>
+        <w:t>a</w:t>
+      </w:r>
+      <w:r>
+        <w:t xml:space="preserve"> common </w:t>
+      </w:r>
+      <w:r>
+        <w:t xml:space="preserve">component, this means that </w:t>
+      </w:r>
+      <w:r>
+        <w:t xml:space="preserve">the </w:t>
+      </w:r>
+      <w:r>
+        <w:t>sensor</w:t>
+      </w:r>
+      <w:r>
+        <w:t xml:space="preserve"> can be expensive </w:t>
+      </w:r>
+      <w:r>
+        <w:t>when</w:t>
+      </w:r>
+      <w:r>
+        <w:t xml:space="preserve"> detecting all the criteria air pollutants </w:t>
+      </w:r>
+      <w:r>
+        <w:t xml:space="preserve">(known internationally for measuring air quality levels). As this is the case, a sensor will be used that can detect </w:t>
+      </w:r>
+      <w:r>
+        <w:t xml:space="preserve">particulates, a </w:t>
+      </w:r>
+      <w:r>
+        <w:t>single gas or multiple gases from the known pollutants and will act as a “proof of concept”.</w:t>
+      </w:r>
+      <w:r>
+        <w:t xml:space="preserve"> A microcontroller will be needed to handle the data.</w:t>
+      </w:r>
+      <w:r>
+        <w:t xml:space="preserve"> I propose a distro of linux is used for the operating system on the microcontroller as it is free and has plenty of online support.</w:t>
+      </w:r>
+    </w:p>
+    <w:p>
+      <w:r>
+        <w:rPr>
+          <w:u w:val="single"/>
+        </w:rPr>
+        <w:lastRenderedPageBreak/>
+        <w:t>Sensor</w:t>
+      </w:r>
     </w:p>
     <w:p>
       <w:pPr>
@@ -250,130 +340,1284 @@
       </w:pPr>
       <w:r>
         <w:rPr>
+          <w:noProof/>
+        </w:rPr>
+        <w:drawing>
+          <wp:inline distT="0" distB="0" distL="0" distR="0" wp14:anchorId="7FC8DBB6" wp14:editId="48C59419">
+            <wp:extent cx="1388555" cy="1698029"/>
+            <wp:effectExtent l="0" t="0" r="2540" b="0"/>
+            <wp:docPr id="1" name="Picture 1" descr="AIR QUALITY Click Board"/>
+            <wp:cNvGraphicFramePr>
+              <a:graphicFrameLocks xmlns:a="http://schemas.openxmlformats.org/drawingml/2006/main" noChangeAspect="1"/>
+            </wp:cNvGraphicFramePr>
+            <a:graphic xmlns:a="http://schemas.openxmlformats.org/drawingml/2006/main">
+              <a:graphicData uri="http://schemas.openxmlformats.org/drawingml/2006/picture">
+                <pic:pic xmlns:pic="http://schemas.openxmlformats.org/drawingml/2006/picture">
+                  <pic:nvPicPr>
+                    <pic:cNvPr id="0" name="Picture 1" descr="AIR QUALITY Click Board"/>
+                    <pic:cNvPicPr>
+                      <a:picLocks noChangeAspect="1" noChangeArrowheads="1"/>
+                    </pic:cNvPicPr>
+                  </pic:nvPicPr>
+                  <pic:blipFill>
+                    <a:blip r:embed="rId8" cstate="print">
+                      <a:extLst>
+                        <a:ext uri="{28A0092B-C50C-407E-A947-70E740481C1C}">
+                          <a14:useLocalDpi xmlns:a14="http://schemas.microsoft.com/office/drawing/2010/main" val="0"/>
+                        </a:ext>
+                      </a:extLst>
+                    </a:blip>
+                    <a:srcRect/>
+                    <a:stretch>
+                      <a:fillRect/>
+                    </a:stretch>
+                  </pic:blipFill>
+                  <pic:spPr bwMode="auto">
+                    <a:xfrm>
+                      <a:off x="0" y="0"/>
+                      <a:ext cx="1392274" cy="1702577"/>
+                    </a:xfrm>
+                    <a:prstGeom prst="rect">
+                      <a:avLst/>
+                    </a:prstGeom>
+                    <a:noFill/>
+                    <a:ln>
+                      <a:noFill/>
+                    </a:ln>
+                  </pic:spPr>
+                </pic:pic>
+              </a:graphicData>
+            </a:graphic>
+          </wp:inline>
+        </w:drawing>
+      </w:r>
+    </w:p>
+    <w:p>
+      <w:pPr>
+        <w:rPr>
+          <w:bCs/>
+        </w:rPr>
+      </w:pPr>
+      <w:r>
+        <w:t xml:space="preserve">Product name: </w:t>
+      </w:r>
+      <w:r>
+        <w:rPr>
+          <w:bCs/>
+        </w:rPr>
+        <w:t>Air Quality click mikroBUS™</w:t>
+      </w:r>
+    </w:p>
+    <w:p>
+      <w:pPr>
+        <w:rPr>
+          <w:bCs/>
+        </w:rPr>
+      </w:pPr>
+      <w:r>
+        <w:rPr>
+          <w:bCs/>
+        </w:rPr>
+        <w:t xml:space="preserve">Link: </w:t>
+      </w:r>
+      <w:hyperlink r:id="rId9" w:history="1">
+        <w:r>
+          <w:rPr>
+            <w:rStyle w:val="Hyperlink"/>
+            <w:bCs/>
+          </w:rPr>
+          <w:t>https://uk.rs-online.com/web/p/products/8829020/?grossPrice=Y&amp;cm_mmc=UK-PLA-DS3A-_-google-_-PLA_UK_EN_Semiconductors-_-Semiconductor_Development_Kits%7CProcessor_And_Microcontroller_Development_Kits-_-PRODUCT+GROUP&amp;matchtype=&amp;gclid=EAIaIQobChMInNOv1ZSF2QIV4bvtCh3ggA5rEAQYCSABEgJrfPD_BwE&amp;gclsrc=aw.ds</w:t>
+        </w:r>
+      </w:hyperlink>
+    </w:p>
+    <w:p>
+      <w:pPr>
+        <w:rPr>
+          <w:bCs/>
+          <w:vertAlign w:val="superscript"/>
+        </w:rPr>
+      </w:pPr>
+      <w:r>
+        <w:rPr>
+          <w:bCs/>
+        </w:rPr>
+        <w:t>D</w:t>
+      </w:r>
+      <w:r>
+        <w:rPr>
+          <w:bCs/>
+        </w:rPr>
+        <w:t xml:space="preserve">etection: </w:t>
+      </w:r>
+      <w:r>
+        <w:rPr>
+          <w:bCs/>
+        </w:rPr>
+        <w:t>ammonia , nitrogen oxides, benzene, smoke and CO</w:t>
+      </w:r>
+      <w:r>
+        <w:rPr>
+          <w:bCs/>
+          <w:vertAlign w:val="superscript"/>
+        </w:rPr>
+        <w:t>2</w:t>
+      </w:r>
+    </w:p>
+    <w:p>
+      <w:pPr>
+        <w:rPr>
+          <w:bCs/>
+        </w:rPr>
+      </w:pPr>
+      <w:r>
+        <w:rPr>
+          <w:bCs/>
+        </w:rPr>
+        <w:t xml:space="preserve">Comments: used with a microbus socket. Esentially plug in and use but needs the microbus socket and library to use. </w:t>
+      </w:r>
+      <w:r>
+        <w:rPr>
+          <w:bCs/>
+        </w:rPr>
+        <w:t>Documentation does not state whether this is used for gas detection or gas concentration values.</w:t>
+      </w:r>
+    </w:p>
+    <w:p>
+      <w:pPr>
+        <w:rPr>
+          <w:bCs/>
+        </w:rPr>
+      </w:pPr>
+    </w:p>
+    <w:p>
+      <w:pPr>
+        <w:rPr>
+          <w:bCs/>
+        </w:rPr>
+      </w:pPr>
+      <w:r>
+        <w:rPr>
+          <w:bCs/>
+          <w:noProof/>
+        </w:rPr>
+        <w:drawing>
+          <wp:inline distT="0" distB="0" distL="0" distR="0" wp14:anchorId="50068B95" wp14:editId="119792B2">
+            <wp:extent cx="1243965" cy="1356360"/>
+            <wp:effectExtent l="0" t="0" r="0" b="0"/>
+            <wp:docPr id="2" name="Picture 2" descr="C:\Users\Robert Mouncer\Desktop\R1024163-01.jpg"/>
+            <wp:cNvGraphicFramePr>
+              <a:graphicFrameLocks xmlns:a="http://schemas.openxmlformats.org/drawingml/2006/main" noChangeAspect="1"/>
+            </wp:cNvGraphicFramePr>
+            <a:graphic xmlns:a="http://schemas.openxmlformats.org/drawingml/2006/main">
+              <a:graphicData uri="http://schemas.openxmlformats.org/drawingml/2006/picture">
+                <pic:pic xmlns:pic="http://schemas.openxmlformats.org/drawingml/2006/picture">
+                  <pic:nvPicPr>
+                    <pic:cNvPr id="0" name="Picture 1" descr="C:\Users\Robert Mouncer\Desktop\R1024163-01.jpg"/>
+                    <pic:cNvPicPr>
+                      <a:picLocks noChangeAspect="1" noChangeArrowheads="1"/>
+                    </pic:cNvPicPr>
+                  </pic:nvPicPr>
+                  <pic:blipFill>
+                    <a:blip r:embed="rId10" cstate="print">
+                      <a:extLst>
+                        <a:ext uri="{28A0092B-C50C-407E-A947-70E740481C1C}">
+                          <a14:useLocalDpi xmlns:a14="http://schemas.microsoft.com/office/drawing/2010/main" val="0"/>
+                        </a:ext>
+                      </a:extLst>
+                    </a:blip>
+                    <a:srcRect/>
+                    <a:stretch>
+                      <a:fillRect/>
+                    </a:stretch>
+                  </pic:blipFill>
+                  <pic:spPr bwMode="auto">
+                    <a:xfrm>
+                      <a:off x="0" y="0"/>
+                      <a:ext cx="1243965" cy="1356360"/>
+                    </a:xfrm>
+                    <a:prstGeom prst="rect">
+                      <a:avLst/>
+                    </a:prstGeom>
+                    <a:noFill/>
+                    <a:ln>
+                      <a:noFill/>
+                    </a:ln>
+                  </pic:spPr>
+                </pic:pic>
+              </a:graphicData>
+            </a:graphic>
+          </wp:inline>
+        </w:drawing>
+      </w:r>
+    </w:p>
+    <w:p>
+      <w:pPr>
+        <w:rPr>
+          <w:bCs/>
+        </w:rPr>
+      </w:pPr>
+    </w:p>
+    <w:p>
+      <w:pPr>
+        <w:rPr>
+          <w:bCs/>
+        </w:rPr>
+      </w:pPr>
+      <w:r>
+        <w:rPr>
+          <w:bCs/>
+        </w:rPr>
+        <w:t xml:space="preserve">Product name: </w:t>
+      </w:r>
+      <w:r>
+        <w:rPr>
+          <w:bCs/>
+        </w:rPr>
+        <w:t>ams IAQ-CORE P, Air Quality Sensor</w:t>
+      </w:r>
+      <w:r>
+        <w:rPr>
+          <w:bCs/>
+        </w:rPr>
+        <w:t xml:space="preserve"> (also ams IAQ-CORE C available but unsure what the difference is).</w:t>
+      </w:r>
+    </w:p>
+    <w:p>
+      <w:pPr>
+        <w:rPr>
+          <w:bCs/>
+        </w:rPr>
+      </w:pPr>
+      <w:r>
+        <w:rPr>
+          <w:bCs/>
+        </w:rPr>
+        <w:t xml:space="preserve">Link: </w:t>
+      </w:r>
+      <w:hyperlink r:id="rId11" w:history="1">
+        <w:r>
+          <w:rPr>
+            <w:rStyle w:val="Hyperlink"/>
+            <w:bCs/>
+          </w:rPr>
+          <w:t>https://uk.rs-online.com/web/p/colour-light-sensors/1024163/</w:t>
+        </w:r>
+      </w:hyperlink>
+    </w:p>
+    <w:p>
+      <w:pPr>
+        <w:rPr>
+          <w:bCs/>
+        </w:rPr>
+      </w:pPr>
+      <w:r>
+        <w:rPr>
+          <w:bCs/>
+        </w:rPr>
+        <w:t>D</w:t>
+      </w:r>
+      <w:r>
+        <w:rPr>
+          <w:bCs/>
+        </w:rPr>
+        <w:t xml:space="preserve">etection: </w:t>
+      </w:r>
+      <w:r>
+        <w:rPr>
+          <w:bCs/>
+        </w:rPr>
+        <w:t xml:space="preserve">CO2 and </w:t>
+      </w:r>
+      <w:r>
+        <w:rPr>
+          <w:bCs/>
+        </w:rPr>
+        <w:t>Volatile Organic Compounds</w:t>
+      </w:r>
+      <w:r>
+        <w:rPr>
+          <w:bCs/>
+        </w:rPr>
+        <w:t xml:space="preserve"> (VOCs)</w:t>
+      </w:r>
+      <w:r>
+        <w:rPr>
+          <w:bCs/>
+        </w:rPr>
+        <w:t>- very large range of particulates</w:t>
+      </w:r>
+    </w:p>
+    <w:p>
+      <w:pPr>
+        <w:rPr>
+          <w:bCs/>
+        </w:rPr>
+      </w:pPr>
+      <w:r>
+        <w:rPr>
+          <w:bCs/>
+        </w:rPr>
+        <w:t>Comments</w:t>
+      </w:r>
+      <w:r>
+        <w:rPr>
+          <w:bCs/>
+        </w:rPr>
+        <w:t xml:space="preserve">: Uses I2C which is </w:t>
+      </w:r>
+      <w:r>
+        <w:rPr>
+          <w:bCs/>
+        </w:rPr>
+        <w:t xml:space="preserve">well </w:t>
+      </w:r>
+      <w:r>
+        <w:rPr>
+          <w:bCs/>
+        </w:rPr>
+        <w:t>supported by</w:t>
+      </w:r>
+      <w:r>
+        <w:rPr>
+          <w:bCs/>
+        </w:rPr>
+        <w:t xml:space="preserve"> various microcontrollers</w:t>
+      </w:r>
+      <w:r>
+        <w:rPr>
+          <w:bCs/>
+        </w:rPr>
+        <w:t>. Site states indoor use.</w:t>
+      </w:r>
+      <w:r>
+        <w:rPr>
+          <w:bCs/>
+        </w:rPr>
+        <w:t xml:space="preserve"> Gives output reading rather than just detection</w:t>
+      </w:r>
+      <w:r>
+        <w:rPr>
+          <w:bCs/>
+        </w:rPr>
+        <w:t>. Fast Response.</w:t>
+      </w:r>
+    </w:p>
+    <w:p>
+      <w:r>
+        <w:rPr>
+          <w:noProof/>
+        </w:rPr>
+        <w:lastRenderedPageBreak/>
+        <w:drawing>
+          <wp:inline distT="0" distB="0" distL="0" distR="0" wp14:anchorId="5B71E2B1" wp14:editId="625C41D3">
+            <wp:extent cx="2185504" cy="1685731"/>
+            <wp:effectExtent l="0" t="0" r="5715" b="0"/>
+            <wp:docPr id="3" name="Picture 3" descr="C:\Users\Robert Mouncer\Desktop\MK00300-40.jpg"/>
+            <wp:cNvGraphicFramePr>
+              <a:graphicFrameLocks xmlns:a="http://schemas.openxmlformats.org/drawingml/2006/main" noChangeAspect="1"/>
+            </wp:cNvGraphicFramePr>
+            <a:graphic xmlns:a="http://schemas.openxmlformats.org/drawingml/2006/main">
+              <a:graphicData uri="http://schemas.openxmlformats.org/drawingml/2006/picture">
+                <pic:pic xmlns:pic="http://schemas.openxmlformats.org/drawingml/2006/picture">
+                  <pic:nvPicPr>
+                    <pic:cNvPr id="0" name="Picture 2" descr="C:\Users\Robert Mouncer\Desktop\MK00300-40.jpg"/>
+                    <pic:cNvPicPr>
+                      <a:picLocks noChangeAspect="1" noChangeArrowheads="1"/>
+                    </pic:cNvPicPr>
+                  </pic:nvPicPr>
+                  <pic:blipFill>
+                    <a:blip r:embed="rId12">
+                      <a:extLst>
+                        <a:ext uri="{28A0092B-C50C-407E-A947-70E740481C1C}">
+                          <a14:useLocalDpi xmlns:a14="http://schemas.microsoft.com/office/drawing/2010/main" val="0"/>
+                        </a:ext>
+                      </a:extLst>
+                    </a:blip>
+                    <a:srcRect/>
+                    <a:stretch>
+                      <a:fillRect/>
+                    </a:stretch>
+                  </pic:blipFill>
+                  <pic:spPr bwMode="auto">
+                    <a:xfrm>
+                      <a:off x="0" y="0"/>
+                      <a:ext cx="2192317" cy="1690986"/>
+                    </a:xfrm>
+                    <a:prstGeom prst="rect">
+                      <a:avLst/>
+                    </a:prstGeom>
+                    <a:noFill/>
+                    <a:ln>
+                      <a:noFill/>
+                    </a:ln>
+                  </pic:spPr>
+                </pic:pic>
+              </a:graphicData>
+            </a:graphic>
+          </wp:inline>
+        </w:drawing>
+      </w:r>
+    </w:p>
+    <w:p>
+      <w:r>
+        <w:t xml:space="preserve">Product name: </w:t>
+      </w:r>
+      <w:r>
+        <w:rPr>
+          <w:bCs/>
+        </w:rPr>
+        <w:t>Grove Air Quality Sensor</w:t>
+      </w:r>
+    </w:p>
+    <w:p>
+      <w:r>
+        <w:t xml:space="preserve">Link: </w:t>
+      </w:r>
+      <w:hyperlink r:id="rId13" w:history="1">
+        <w:r>
+          <w:rPr>
+            <w:rStyle w:val="Hyperlink"/>
+          </w:rPr>
+          <w:t>http://cpc.farnell.com/seeed-technology/101020078/grove-sensor-air-quality/dp/MK00300?CMP=KNC-GUK-CPC-GEN-SHOPPING-SEEED-STUDIO-MK00300&amp;gross_price=true&amp;mckv=s1zE0zX66_dc|pcrid|224646285066|kword||match||plid||pid|MK00300|&amp;gclid=CjwKCAiA-9rTBRBNEiwAt0Znw2GxHWOgwjvXHWYbyOyD9FsqonG5A0l7nQ8xzBFHJP3l3xnieg-7tRoC3mUQAvD_BwE</w:t>
+        </w:r>
+      </w:hyperlink>
+    </w:p>
+    <w:p>
+      <w:pPr>
+        <w:rPr>
+          <w:bCs/>
+        </w:rPr>
+      </w:pPr>
+      <w:r>
+        <w:rPr>
+          <w:bCs/>
+        </w:rPr>
+        <w:t>Detection</w:t>
+      </w:r>
+      <w:r>
+        <w:rPr>
+          <w:bCs/>
+        </w:rPr>
+        <w:t xml:space="preserve">: </w:t>
+      </w:r>
+      <w:r>
+        <w:rPr>
+          <w:bCs/>
+        </w:rPr>
+        <w:t>carbon monoxide, alcohol, acetone, thinner, formaldehyde and other slightly toxic gases.</w:t>
+      </w:r>
+    </w:p>
+    <w:p>
+      <w:r>
+        <w:t xml:space="preserve">Comments: Does not state whether it detects or returns a reading. No datasheet online. Unknown socket. </w:t>
+      </w:r>
+    </w:p>
+    <w:p>
+      <w:pPr>
+        <w:rPr>
+          <w:u w:val="single"/>
+        </w:rPr>
+      </w:pPr>
+      <w:r>
+        <w:rPr>
+          <w:u w:val="single"/>
+        </w:rPr>
+        <w:t>GPS</w:t>
+      </w:r>
+    </w:p>
+    <w:p>
+      <w:r>
+        <w:rPr>
+          <w:noProof/>
+        </w:rPr>
+        <w:drawing>
+          <wp:inline distT="0" distB="0" distL="0" distR="0" wp14:anchorId="509442ED" wp14:editId="49FBA492">
+            <wp:extent cx="2656114" cy="2460885"/>
+            <wp:effectExtent l="0" t="0" r="0" b="0"/>
+            <wp:docPr id="8" name="Picture 8" descr="C:\Users\Robert Mouncer\Desktop\R1346455-01.jpg"/>
+            <wp:cNvGraphicFramePr>
+              <a:graphicFrameLocks xmlns:a="http://schemas.openxmlformats.org/drawingml/2006/main" noChangeAspect="1"/>
+            </wp:cNvGraphicFramePr>
+            <a:graphic xmlns:a="http://schemas.openxmlformats.org/drawingml/2006/main">
+              <a:graphicData uri="http://schemas.openxmlformats.org/drawingml/2006/picture">
+                <pic:pic xmlns:pic="http://schemas.openxmlformats.org/drawingml/2006/picture">
+                  <pic:nvPicPr>
+                    <pic:cNvPr id="0" name="Picture 7" descr="C:\Users\Robert Mouncer\Desktop\R1346455-01.jpg"/>
+                    <pic:cNvPicPr>
+                      <a:picLocks noChangeAspect="1" noChangeArrowheads="1"/>
+                    </pic:cNvPicPr>
+                  </pic:nvPicPr>
+                  <pic:blipFill>
+                    <a:blip r:embed="rId14">
+                      <a:extLst>
+                        <a:ext uri="{28A0092B-C50C-407E-A947-70E740481C1C}">
+                          <a14:useLocalDpi xmlns:a14="http://schemas.microsoft.com/office/drawing/2010/main" val="0"/>
+                        </a:ext>
+                      </a:extLst>
+                    </a:blip>
+                    <a:srcRect/>
+                    <a:stretch>
+                      <a:fillRect/>
+                    </a:stretch>
+                  </pic:blipFill>
+                  <pic:spPr bwMode="auto">
+                    <a:xfrm>
+                      <a:off x="0" y="0"/>
+                      <a:ext cx="2666611" cy="2470611"/>
+                    </a:xfrm>
+                    <a:prstGeom prst="rect">
+                      <a:avLst/>
+                    </a:prstGeom>
+                    <a:noFill/>
+                    <a:ln>
+                      <a:noFill/>
+                    </a:ln>
+                  </pic:spPr>
+                </pic:pic>
+              </a:graphicData>
+            </a:graphic>
+          </wp:inline>
+        </w:drawing>
+      </w:r>
+      <w:bookmarkStart w:id="1" w:name="_GoBack"/>
+      <w:bookmarkEnd w:id="1"/>
+    </w:p>
+    <w:p>
+      <w:r>
+        <w:t>Product name:</w:t>
+      </w:r>
+    </w:p>
+    <w:p>
+      <w:pPr>
+        <w:rPr>
+          <w:u w:val="single"/>
+        </w:rPr>
+      </w:pPr>
+      <w:r>
+        <w:rPr>
+          <w:u w:val="single"/>
+        </w:rPr>
+        <w:t>Microcontroller</w:t>
+      </w:r>
+    </w:p>
+    <w:p>
+      <w:r>
+        <w:rPr>
+          <w:noProof/>
+        </w:rPr>
+        <w:lastRenderedPageBreak/>
+        <w:drawing>
+          <wp:inline distT="0" distB="0" distL="0" distR="0" wp14:anchorId="50234B82" wp14:editId="01F374E6">
+            <wp:extent cx="3041780" cy="2036398"/>
+            <wp:effectExtent l="0" t="0" r="6350" b="2540"/>
+            <wp:docPr id="6" name="Picture 6" descr="C:\Users\Robert Mouncer\Desktop\F1113737-01.jpg"/>
+            <wp:cNvGraphicFramePr>
+              <a:graphicFrameLocks xmlns:a="http://schemas.openxmlformats.org/drawingml/2006/main" noChangeAspect="1"/>
+            </wp:cNvGraphicFramePr>
+            <a:graphic xmlns:a="http://schemas.openxmlformats.org/drawingml/2006/main">
+              <a:graphicData uri="http://schemas.openxmlformats.org/drawingml/2006/picture">
+                <pic:pic xmlns:pic="http://schemas.openxmlformats.org/drawingml/2006/picture">
+                  <pic:nvPicPr>
+                    <pic:cNvPr id="0" name="Picture 5" descr="C:\Users\Robert Mouncer\Desktop\F1113737-01.jpg"/>
+                    <pic:cNvPicPr>
+                      <a:picLocks noChangeAspect="1" noChangeArrowheads="1"/>
+                    </pic:cNvPicPr>
+                  </pic:nvPicPr>
+                  <pic:blipFill>
+                    <a:blip r:embed="rId15">
+                      <a:extLst>
+                        <a:ext uri="{28A0092B-C50C-407E-A947-70E740481C1C}">
+                          <a14:useLocalDpi xmlns:a14="http://schemas.microsoft.com/office/drawing/2010/main" val="0"/>
+                        </a:ext>
+                      </a:extLst>
+                    </a:blip>
+                    <a:srcRect/>
+                    <a:stretch>
+                      <a:fillRect/>
+                    </a:stretch>
+                  </pic:blipFill>
+                  <pic:spPr bwMode="auto">
+                    <a:xfrm>
+                      <a:off x="0" y="0"/>
+                      <a:ext cx="3050645" cy="2042333"/>
+                    </a:xfrm>
+                    <a:prstGeom prst="rect">
+                      <a:avLst/>
+                    </a:prstGeom>
+                    <a:noFill/>
+                    <a:ln>
+                      <a:noFill/>
+                    </a:ln>
+                  </pic:spPr>
+                </pic:pic>
+              </a:graphicData>
+            </a:graphic>
+          </wp:inline>
+        </w:drawing>
+      </w:r>
+    </w:p>
+    <w:p>
+      <w:pPr>
+        <w:rPr>
+          <w:b/>
+          <w:bCs/>
+        </w:rPr>
+      </w:pPr>
+      <w:r>
+        <w:t>Product name:</w:t>
+      </w:r>
+      <w:r>
+        <w:t xml:space="preserve"> </w:t>
+      </w:r>
+      <w:r>
+        <w:rPr>
+          <w:bCs/>
+        </w:rPr>
+        <w:t>Arduino UNO Wifi Development Board</w:t>
+      </w:r>
+    </w:p>
+    <w:p>
+      <w:r>
+        <w:t xml:space="preserve">Link: </w:t>
+      </w:r>
+      <w:hyperlink r:id="rId16" w:history="1">
+        <w:r>
+          <w:rPr>
+            <w:rStyle w:val="Hyperlink"/>
+          </w:rPr>
+          <w:t>https://uk.rs-online.com/web/p/products/1113737/?intcmp=UK-WEB-_-BP-PB2-_-Jan-17-_-arduino</w:t>
+        </w:r>
+      </w:hyperlink>
+    </w:p>
+    <w:p>
+      <w:r>
+        <w:t>Pros:</w:t>
+      </w:r>
+    </w:p>
+    <w:p>
+      <w:pPr>
+        <w:pStyle w:val="ListParagraph"/>
+        <w:numPr>
+          <w:ilvl w:val="0"/>
+          <w:numId w:val="5"/>
+        </w:numPr>
+      </w:pPr>
+      <w:r>
+        <w:t>Plenty of libraries and good online community</w:t>
+      </w:r>
+    </w:p>
+    <w:p>
+      <w:pPr>
+        <w:pStyle w:val="ListParagraph"/>
+        <w:numPr>
+          <w:ilvl w:val="0"/>
+          <w:numId w:val="5"/>
+        </w:numPr>
+      </w:pPr>
+      <w:r>
+        <w:t>Low power</w:t>
+      </w:r>
+    </w:p>
+    <w:p>
+      <w:pPr>
+        <w:pStyle w:val="ListParagraph"/>
+        <w:numPr>
+          <w:ilvl w:val="0"/>
+          <w:numId w:val="5"/>
+        </w:numPr>
+      </w:pPr>
+      <w:r>
+        <w:t>Cheap</w:t>
+      </w:r>
+    </w:p>
+    <w:p>
+      <w:pPr>
+        <w:pStyle w:val="ListParagraph"/>
+        <w:numPr>
+          <w:ilvl w:val="0"/>
+          <w:numId w:val="5"/>
+        </w:numPr>
+      </w:pPr>
+      <w:r>
+        <w:t>Supports Wifi</w:t>
+      </w:r>
+    </w:p>
+    <w:p>
+      <w:pPr>
+        <w:pStyle w:val="ListParagraph"/>
+        <w:numPr>
+          <w:ilvl w:val="0"/>
+          <w:numId w:val="5"/>
+        </w:numPr>
+      </w:pPr>
+      <w:r>
+        <w:t>Open Source</w:t>
+      </w:r>
+    </w:p>
+    <w:p>
+      <w:pPr>
+        <w:pStyle w:val="ListParagraph"/>
+        <w:numPr>
+          <w:ilvl w:val="0"/>
+          <w:numId w:val="5"/>
+        </w:numPr>
+      </w:pPr>
+      <w:r>
+        <w:t>IDE uses C++ but other languages can be used</w:t>
+      </w:r>
+    </w:p>
+    <w:p>
+      <w:r>
+        <w:t>Cons:</w:t>
+      </w:r>
+    </w:p>
+    <w:p>
+      <w:pPr>
+        <w:pStyle w:val="ListParagraph"/>
+        <w:numPr>
+          <w:ilvl w:val="0"/>
+          <w:numId w:val="6"/>
+        </w:numPr>
+      </w:pPr>
+      <w:r>
+        <w:t>Less powerful than other microcontrollers</w:t>
+      </w:r>
+    </w:p>
+    <w:p>
+      <w:pPr>
+        <w:pStyle w:val="ListParagraph"/>
+        <w:numPr>
+          <w:ilvl w:val="0"/>
+          <w:numId w:val="6"/>
+        </w:numPr>
+      </w:pPr>
+      <w:r>
+        <w:t>No OS</w:t>
+      </w:r>
+    </w:p>
+    <w:p>
+      <w:pPr>
+        <w:pStyle w:val="ListParagraph"/>
+        <w:numPr>
+          <w:ilvl w:val="0"/>
+          <w:numId w:val="6"/>
+        </w:numPr>
+      </w:pPr>
+      <w:r>
+        <w:t>Bad IDE</w:t>
+      </w:r>
+    </w:p>
+    <w:p>
+      <w:pPr>
+        <w:pStyle w:val="ListParagraph"/>
+        <w:numPr>
+          <w:ilvl w:val="0"/>
+          <w:numId w:val="6"/>
+        </w:numPr>
+      </w:pPr>
+      <w:r>
+        <w:t>No GPS</w:t>
+      </w:r>
+    </w:p>
+    <w:p>
+      <w:r>
+        <w:rPr>
+          <w:noProof/>
+        </w:rPr>
+        <w:drawing>
+          <wp:inline distT="0" distB="0" distL="0" distR="0" wp14:anchorId="0C08C7CF" wp14:editId="0E13C23D">
+            <wp:extent cx="2326433" cy="1632642"/>
+            <wp:effectExtent l="0" t="0" r="0" b="5715"/>
+            <wp:docPr id="4" name="Picture 4" descr="C:\Users\Robert Mouncer\Desktop\F8326274-01.jpg"/>
+            <wp:cNvGraphicFramePr>
+              <a:graphicFrameLocks xmlns:a="http://schemas.openxmlformats.org/drawingml/2006/main" noChangeAspect="1"/>
+            </wp:cNvGraphicFramePr>
+            <a:graphic xmlns:a="http://schemas.openxmlformats.org/drawingml/2006/main">
+              <a:graphicData uri="http://schemas.openxmlformats.org/drawingml/2006/picture">
+                <pic:pic xmlns:pic="http://schemas.openxmlformats.org/drawingml/2006/picture">
+                  <pic:nvPicPr>
+                    <pic:cNvPr id="0" name="Picture 3" descr="C:\Users\Robert Mouncer\Desktop\F8326274-01.jpg"/>
+                    <pic:cNvPicPr>
+                      <a:picLocks noChangeAspect="1" noChangeArrowheads="1"/>
+                    </pic:cNvPicPr>
+                  </pic:nvPicPr>
+                  <pic:blipFill>
+                    <a:blip r:embed="rId17">
+                      <a:extLst>
+                        <a:ext uri="{28A0092B-C50C-407E-A947-70E740481C1C}">
+                          <a14:useLocalDpi xmlns:a14="http://schemas.microsoft.com/office/drawing/2010/main" val="0"/>
+                        </a:ext>
+                      </a:extLst>
+                    </a:blip>
+                    <a:srcRect/>
+                    <a:stretch>
+                      <a:fillRect/>
+                    </a:stretch>
+                  </pic:blipFill>
+                  <pic:spPr bwMode="auto">
+                    <a:xfrm>
+                      <a:off x="0" y="0"/>
+                      <a:ext cx="2354495" cy="1652335"/>
+                    </a:xfrm>
+                    <a:prstGeom prst="rect">
+                      <a:avLst/>
+                    </a:prstGeom>
+                    <a:noFill/>
+                    <a:ln>
+                      <a:noFill/>
+                    </a:ln>
+                  </pic:spPr>
+                </pic:pic>
+              </a:graphicData>
+            </a:graphic>
+          </wp:inline>
+        </w:drawing>
+      </w:r>
+    </w:p>
+    <w:p>
+      <w:r>
+        <w:t xml:space="preserve">Product name: </w:t>
+      </w:r>
+      <w:r>
+        <w:t>Raspberry Pi 2 Model B</w:t>
+      </w:r>
+    </w:p>
+    <w:p>
+      <w:r>
+        <w:t xml:space="preserve">Link: </w:t>
+      </w:r>
+      <w:hyperlink r:id="rId18" w:history="1">
+        <w:r>
+          <w:rPr>
+            <w:rStyle w:val="Hyperlink"/>
+          </w:rPr>
+          <w:t>https://uk.rs-online.com/web/p/processor-microcontroller-development-kits/8326274/</w:t>
+        </w:r>
+      </w:hyperlink>
+    </w:p>
+    <w:p>
+      <w:r>
+        <w:t>Pros:</w:t>
+      </w:r>
+    </w:p>
+    <w:p>
+      <w:pPr>
+        <w:pStyle w:val="ListParagraph"/>
+        <w:numPr>
+          <w:ilvl w:val="0"/>
+          <w:numId w:val="2"/>
+        </w:numPr>
+      </w:pPr>
+      <w:r>
+        <w:t>Cheap</w:t>
+      </w:r>
+    </w:p>
+    <w:p>
+      <w:pPr>
+        <w:pStyle w:val="ListParagraph"/>
+        <w:numPr>
+          <w:ilvl w:val="0"/>
+          <w:numId w:val="2"/>
+        </w:numPr>
+      </w:pPr>
+      <w:r>
+        <w:t xml:space="preserve">Easy to install Linux </w:t>
+      </w:r>
+    </w:p>
+    <w:p>
+      <w:pPr>
+        <w:pStyle w:val="ListParagraph"/>
+        <w:numPr>
+          <w:ilvl w:val="0"/>
+          <w:numId w:val="2"/>
+        </w:numPr>
+      </w:pPr>
+      <w:r>
+        <w:t>Easy connectivity with components</w:t>
+      </w:r>
+    </w:p>
+    <w:p>
+      <w:pPr>
+        <w:pStyle w:val="ListParagraph"/>
+        <w:numPr>
+          <w:ilvl w:val="0"/>
+          <w:numId w:val="2"/>
+        </w:numPr>
+      </w:pPr>
+      <w:r>
+        <w:lastRenderedPageBreak/>
+        <w:t>Supports languages that can be installed on linux</w:t>
+      </w:r>
+    </w:p>
+    <w:p>
+      <w:pPr>
+        <w:pStyle w:val="ListParagraph"/>
+        <w:numPr>
+          <w:ilvl w:val="0"/>
+          <w:numId w:val="2"/>
+        </w:numPr>
+      </w:pPr>
+      <w:r>
+        <w:t>Online community</w:t>
+      </w:r>
+    </w:p>
+    <w:p>
+      <w:pPr>
+        <w:pStyle w:val="ListParagraph"/>
+        <w:numPr>
+          <w:ilvl w:val="0"/>
+          <w:numId w:val="2"/>
+        </w:numPr>
+      </w:pPr>
+      <w:r>
+        <w:t xml:space="preserve">Uses its own </w:t>
+      </w:r>
+      <w:r>
+        <w:t>OS</w:t>
+      </w:r>
+      <w:r>
+        <w:t xml:space="preserve"> rather than IDE</w:t>
+      </w:r>
+    </w:p>
+    <w:p>
+      <w:r>
+        <w:t>Cons:</w:t>
+      </w:r>
+    </w:p>
+    <w:p>
+      <w:pPr>
+        <w:pStyle w:val="ListParagraph"/>
+        <w:numPr>
+          <w:ilvl w:val="0"/>
+          <w:numId w:val="3"/>
+        </w:numPr>
+      </w:pPr>
+      <w:r>
+        <w:t>Closed Source</w:t>
+      </w:r>
+    </w:p>
+    <w:p>
+      <w:pPr>
+        <w:pStyle w:val="ListParagraph"/>
+        <w:numPr>
+          <w:ilvl w:val="0"/>
+          <w:numId w:val="3"/>
+        </w:numPr>
+      </w:pPr>
+      <w:r>
+        <w:t>Processing power not great (but should be good enough)</w:t>
+      </w:r>
+    </w:p>
+    <w:p>
+      <w:pPr>
+        <w:pStyle w:val="ListParagraph"/>
+        <w:numPr>
+          <w:ilvl w:val="0"/>
+          <w:numId w:val="3"/>
+        </w:numPr>
+      </w:pPr>
+      <w:r>
+        <w:t>Needs additional components for WiFi</w:t>
+      </w:r>
+    </w:p>
+    <w:p>
+      <w:pPr>
+        <w:pStyle w:val="ListParagraph"/>
+        <w:numPr>
+          <w:ilvl w:val="0"/>
+          <w:numId w:val="3"/>
+        </w:numPr>
+      </w:pPr>
+      <w:r>
+        <w:t>No GPS</w:t>
+      </w:r>
+    </w:p>
+    <w:p>
+      <w:r>
+        <w:rPr>
+          <w:noProof/>
+        </w:rPr>
+        <w:drawing>
+          <wp:inline distT="0" distB="0" distL="0" distR="0" wp14:anchorId="04672A9B" wp14:editId="2B4FB842">
+            <wp:extent cx="1965649" cy="1965649"/>
+            <wp:effectExtent l="0" t="0" r="0" b="0"/>
+            <wp:docPr id="7" name="Picture 7" descr="C:\Users\Robert Mouncer\Desktop\F8968660-01.jpg"/>
+            <wp:cNvGraphicFramePr>
+              <a:graphicFrameLocks xmlns:a="http://schemas.openxmlformats.org/drawingml/2006/main" noChangeAspect="1"/>
+            </wp:cNvGraphicFramePr>
+            <a:graphic xmlns:a="http://schemas.openxmlformats.org/drawingml/2006/main">
+              <a:graphicData uri="http://schemas.openxmlformats.org/drawingml/2006/picture">
+                <pic:pic xmlns:pic="http://schemas.openxmlformats.org/drawingml/2006/picture">
+                  <pic:nvPicPr>
+                    <pic:cNvPr id="0" name="Picture 6" descr="C:\Users\Robert Mouncer\Desktop\F8968660-01.jpg"/>
+                    <pic:cNvPicPr>
+                      <a:picLocks noChangeAspect="1" noChangeArrowheads="1"/>
+                    </pic:cNvPicPr>
+                  </pic:nvPicPr>
+                  <pic:blipFill>
+                    <a:blip r:embed="rId19">
+                      <a:extLst>
+                        <a:ext uri="{28A0092B-C50C-407E-A947-70E740481C1C}">
+                          <a14:useLocalDpi xmlns:a14="http://schemas.microsoft.com/office/drawing/2010/main" val="0"/>
+                        </a:ext>
+                      </a:extLst>
+                    </a:blip>
+                    <a:srcRect/>
+                    <a:stretch>
+                      <a:fillRect/>
+                    </a:stretch>
+                  </pic:blipFill>
+                  <pic:spPr bwMode="auto">
+                    <a:xfrm>
+                      <a:off x="0" y="0"/>
+                      <a:ext cx="1977782" cy="1977782"/>
+                    </a:xfrm>
+                    <a:prstGeom prst="rect">
+                      <a:avLst/>
+                    </a:prstGeom>
+                    <a:noFill/>
+                    <a:ln>
+                      <a:noFill/>
+                    </a:ln>
+                  </pic:spPr>
+                </pic:pic>
+              </a:graphicData>
+            </a:graphic>
+          </wp:inline>
+        </w:drawing>
+      </w:r>
+    </w:p>
+    <w:p>
+      <w:r>
+        <w:t xml:space="preserve">Product name: Raspberry Pi </w:t>
+      </w:r>
+      <w:r>
+        <w:t xml:space="preserve">3 </w:t>
+      </w:r>
+      <w:r>
+        <w:t>Model B</w:t>
+      </w:r>
+    </w:p>
+    <w:p>
+      <w:r>
+        <w:t xml:space="preserve">Link: </w:t>
+      </w:r>
+      <w:hyperlink r:id="rId20" w:history="1">
+        <w:r>
+          <w:rPr>
+            <w:rStyle w:val="Hyperlink"/>
+          </w:rPr>
+          <w:t>https://uk.rs-online.com/web/p/processor-microcontroller-development-kits/8968660/</w:t>
+        </w:r>
+      </w:hyperlink>
+    </w:p>
+    <w:p>
+      <w:r>
+        <w:t>Pros:</w:t>
+      </w:r>
+    </w:p>
+    <w:p>
+      <w:pPr>
+        <w:pStyle w:val="ListParagraph"/>
+        <w:numPr>
+          <w:ilvl w:val="0"/>
+          <w:numId w:val="7"/>
+        </w:numPr>
+      </w:pPr>
+      <w:r>
+        <w:t>All those of the Model 2</w:t>
+      </w:r>
+    </w:p>
+    <w:p>
+      <w:pPr>
+        <w:pStyle w:val="ListParagraph"/>
+        <w:numPr>
+          <w:ilvl w:val="0"/>
+          <w:numId w:val="7"/>
+        </w:numPr>
+      </w:pPr>
+      <w:r>
+        <w:t>Wireless LAN installed</w:t>
+      </w:r>
+    </w:p>
+    <w:p>
+      <w:r>
+        <w:t>Cons:</w:t>
+      </w:r>
+    </w:p>
+    <w:p>
+      <w:pPr>
+        <w:pStyle w:val="ListParagraph"/>
+        <w:numPr>
+          <w:ilvl w:val="0"/>
+          <w:numId w:val="8"/>
+        </w:numPr>
+      </w:pPr>
+      <w:r>
+        <w:t>Closed Source</w:t>
+      </w:r>
+    </w:p>
+    <w:p>
+      <w:pPr>
+        <w:pStyle w:val="ListParagraph"/>
+        <w:numPr>
+          <w:ilvl w:val="0"/>
+          <w:numId w:val="8"/>
+        </w:numPr>
+      </w:pPr>
+      <w:r>
+        <w:t>Processing power not great (but should be good enough)</w:t>
+      </w:r>
+    </w:p>
+    <w:p>
+      <w:pPr>
+        <w:pStyle w:val="ListParagraph"/>
+        <w:numPr>
+          <w:ilvl w:val="0"/>
+          <w:numId w:val="8"/>
+        </w:numPr>
+      </w:pPr>
+      <w:r>
+        <w:t>No GPS</w:t>
+      </w:r>
+    </w:p>
+    <w:p/>
+    <w:p>
+      <w:pPr>
+        <w:rPr>
           <w:b/>
           <w:u w:val="single"/>
         </w:rPr>
-        <w:t xml:space="preserve">The </w:t>
-      </w:r>
+      </w:pPr>
       <w:r>
         <w:rPr>
           <w:b/>
           <w:u w:val="single"/>
         </w:rPr>
-        <w:t>Data</w:t>
-      </w:r>
-    </w:p>
-    <w:p>
-      <w:r>
-        <w:t xml:space="preserve">The data that needs </w:t>
-      </w:r>
-      <w:r>
-        <w:t>to be collected</w:t>
-      </w:r>
-      <w:r>
-        <w:t xml:space="preserve"> will be </w:t>
-      </w:r>
-      <w:r>
-        <w:t xml:space="preserve">GPS and an air quality value. The GPS location will be used to identify where in the world the air quality value has been read. The air quality value will be used </w:t>
-      </w:r>
-      <w:r>
-        <w:t xml:space="preserve">when visualising the data and will represent the </w:t>
-      </w:r>
-      <w:r>
-        <w:t>air pollution level in that area.</w:t>
-      </w:r>
-    </w:p>
-    <w:p>
-      <w:r>
-        <w:t>The data will need filtering. Filtering techniques will need to be studied to remove any unacceptable data that may reduce the quality of data collected.</w:t>
-      </w:r>
-      <w:r>
-        <w:t xml:space="preserve"> </w:t>
-      </w:r>
-    </w:p>
-    <w:p>
-      <w:pPr>
+        <w:t xml:space="preserve">The </w:t>
+      </w:r>
+      <w:r>
         <w:rPr>
           <w:b/>
           <w:u w:val="single"/>
         </w:rPr>
-      </w:pPr>
-      <w:r>
+        <w:t>Data</w:t>
+      </w:r>
+    </w:p>
+    <w:p>
+      <w:r>
+        <w:t xml:space="preserve">The data that needs </w:t>
+      </w:r>
+      <w:r>
+        <w:t>to be collected</w:t>
+      </w:r>
+      <w:r>
+        <w:t xml:space="preserve"> will be </w:t>
+      </w:r>
+      <w:r>
+        <w:t xml:space="preserve">GPS and an air quality value. The GPS location will be used to identify where in the world the air quality value has been read. The air quality value will be used </w:t>
+      </w:r>
+      <w:r>
+        <w:t xml:space="preserve">when visualising the data and will represent the </w:t>
+      </w:r>
+      <w:r>
+        <w:t>air pollution level in that area.</w:t>
+      </w:r>
+    </w:p>
+    <w:p>
+      <w:r>
+        <w:t>The data will need filtering. Filtering techniques will need to be studied to remove any unacceptable data that may reduce the quality of data collected.</w:t>
+      </w:r>
+      <w:r>
+        <w:t xml:space="preserve"> </w:t>
+      </w:r>
+    </w:p>
+    <w:p>
+      <w:pPr>
         <w:rPr>
           <w:b/>
           <w:u w:val="single"/>
         </w:rPr>
-        <w:t xml:space="preserve">Collecting </w:t>
-      </w:r>
+      </w:pPr>
       <w:r>
         <w:rPr>
           <w:b/>
           <w:u w:val="single"/>
         </w:rPr>
-        <w:t>D</w:t>
+        <w:t xml:space="preserve">Collecting </w:t>
       </w:r>
       <w:r>
         <w:rPr>
           <w:b/>
           <w:u w:val="single"/>
         </w:rPr>
-        <w:t>ata</w:t>
-      </w:r>
-    </w:p>
-    <w:p>
-      <w:r>
-        <w:t>A portable microcontroller will be needed to collect data for both GPS location and air quality</w:t>
-      </w:r>
-      <w:r>
-        <w:t xml:space="preserve">. </w:t>
-      </w:r>
-      <w:r>
-        <w:t xml:space="preserve">As distance is eventually limited on online map providers (e.g. </w:t>
-      </w:r>
-      <w:r>
-        <w:t>you can’t measure centimetres</w:t>
-      </w:r>
-      <w:r>
-        <w:t>) a few readings every m^2 would create an accurate averaged reading.</w:t>
-      </w:r>
-    </w:p>
-    <w:p>
-      <w:pPr>
+        <w:t>D</w:t>
+      </w:r>
+      <w:r>
         <w:rPr>
           <w:b/>
           <w:u w:val="single"/>
         </w:rPr>
-      </w:pPr>
-      <w:r>
+        <w:t>ata</w:t>
+      </w:r>
+    </w:p>
+    <w:p>
+      <w:r>
+        <w:t>A portable microcontroller will be needed to collect data for both GPS location and air quality</w:t>
+      </w:r>
+      <w:r>
+        <w:t xml:space="preserve">. </w:t>
+      </w:r>
+      <w:r>
+        <w:t xml:space="preserve">As distance is eventually limited on online map providers (e.g. </w:t>
+      </w:r>
+      <w:r>
+        <w:t>you can’t measure centimetres</w:t>
+      </w:r>
+      <w:r>
+        <w:t>) a few readings every m^2 would create an accurate averaged reading.</w:t>
+      </w:r>
+      <w:r>
+        <w:t xml:space="preserve"> The microcontroller will need to </w:t>
+      </w:r>
+      <w:r>
+        <w:lastRenderedPageBreak/>
+        <w:t>start collecting data as soon as it possibly can from power on. Using an operating system may slow the first reading time down.</w:t>
+      </w:r>
+    </w:p>
+    <w:p>
+      <w:pPr>
         <w:rPr>
           <w:b/>
           <w:u w:val="single"/>
         </w:rPr>
-        <w:t>Storing Data</w:t>
-      </w:r>
-    </w:p>
-    <w:p>
-      <w:r>
-        <w:t xml:space="preserve">Storing the data </w:t>
-      </w:r>
-      <w:r>
-        <w:t xml:space="preserve">from an SD card Is </w:t>
-      </w:r>
-    </w:p>
-    <w:p/>
-    <w:p/>
-    <w:p>
-      <w:pPr>
+      </w:pPr>
+      <w:r>
         <w:rPr>
           <w:b/>
           <w:u w:val="single"/>
         </w:rPr>
-      </w:pPr>
-      <w:r>
+        <w:t>Storing Data</w:t>
+      </w:r>
+    </w:p>
+    <w:p>
+      <w:r>
+        <w:t>Data needs to be stored as a network connected to the internet is not always possible.</w:t>
+      </w:r>
+    </w:p>
+    <w:p/>
+    <w:p>
+      <w:pPr>
         <w:rPr>
           <w:b/>
           <w:u w:val="single"/>
         </w:rPr>
+      </w:pPr>
+      <w:r>
+        <w:rPr>
+          <w:b/>
+          <w:u w:val="single"/>
+        </w:rPr>
         <w:t>References</w:t>
       </w:r>
     </w:p>
@@ -384,15 +1628,9 @@
         </w:rPr>
       </w:pPr>
       <w:r>
-        <w:lastRenderedPageBreak/>
-        <w:t xml:space="preserve">[1] – The Royal College of Physicians (Published </w:t>
-      </w:r>
-      <w:bookmarkStart w:id="0" w:name="_GoBack"/>
-      <w:bookmarkEnd w:id="0"/>
-      <w:r>
-        <w:t xml:space="preserve">2016) - </w:t>
-      </w:r>
-      <w:hyperlink r:id="rId8" w:history="1">
+        <w:t xml:space="preserve">[1] – The Royal College of Physicians (Published 2016) - </w:t>
+      </w:r>
+      <w:hyperlink r:id="rId21" w:history="1">
         <w:r>
           <w:rPr>
             <w:rStyle w:val="Hyperlink"/>
@@ -411,13 +1649,38 @@
         </w:rPr>
         <w:t xml:space="preserve">, Accessed – 01/02/2018 </w:t>
       </w:r>
-      <w:hyperlink r:id="rId9" w:history="1">
+      <w:hyperlink r:id="rId22" w:history="1">
         <w:r>
           <w:rPr>
             <w:rStyle w:val="Hyperlink"/>
             <w:i/>
           </w:rPr>
           <w:t>https://www.rcplondon.ac.uk/projects/outputs/every-breath-we-take-lifelong-impact-air-pollution</w:t>
+        </w:r>
+      </w:hyperlink>
+    </w:p>
+    <w:p>
+      <w:pPr>
+        <w:rPr>
+          <w:i/>
+        </w:rPr>
+      </w:pPr>
+      <w:r>
+        <w:t xml:space="preserve">[2] – Department for Environment, Food &amp; Rural Affairs (Published September 2017) – </w:t>
+      </w:r>
+      <w:r>
+        <w:rPr>
+          <w:i/>
+        </w:rPr>
+        <w:t xml:space="preserve">Air pollution in the UK 2016, Accessed 04/02/2018 </w:t>
+      </w:r>
+      <w:hyperlink r:id="rId23" w:history="1">
+        <w:r>
+          <w:rPr>
+            <w:rStyle w:val="Hyperlink"/>
+            <w:i/>
+          </w:rPr>
+          <w:t>https://uk-air.defra.gov.uk/library/annualreport/viewonline?year=2016_issue_2&amp;jump=3</w:t>
         </w:r>
       </w:hyperlink>
     </w:p>
@@ -491,6 +1754,458 @@
 <file path=word/numbering.xml><?xml version="1.0" encoding="utf-8"?>
 <w:numbering xmlns:wpc="http://schemas.microsoft.com/office/word/2010/wordprocessingCanvas" xmlns:cx="http://schemas.microsoft.com/office/drawing/2014/chartex" xmlns:cx1="http://schemas.microsoft.com/office/drawing/2015/9/8/chartex" xmlns:cx2="http://schemas.microsoft.com/office/drawing/2015/10/21/chartex" xmlns:cx3="http://schemas.microsoft.com/office/drawing/2016/5/9/chartex" xmlns:cx4="http://schemas.microsoft.com/office/drawing/2016/5/10/chartex" xmlns:cx5="http://schemas.microsoft.com/office/drawing/2016/5/11/chartex" xmlns:cx6="http://schemas.microsoft.com/office/drawing/2016/5/12/chartex" xmlns:cx7="http://schemas.microsoft.com/office/drawing/2016/5/13/chartex" xmlns:cx8="http://schemas.microsoft.com/office/drawing/2016/5/14/chartex" xmlns:mc="http://schemas.openxmlformats.org/markup-compatibility/2006" xmlns:aink="http://schemas.microsoft.com/office/drawing/2016/ink" xmlns:am3d="http://schemas.microsoft.com/office/drawing/2017/model3d" xmlns:o="urn:schemas-microsoft-com:office:office" xmlns:r="http://schemas.openxmlformats.org/officeDocument/2006/relationships" xmlns:m="http://schemas.openxmlformats.org/officeDocument/2006/math" xmlns:v="urn:schemas-microsoft-com:vml" xmlns:wp14="http://schemas.microsoft.com/office/word/2010/wordprocessingDrawing" xmlns:wp="http://schemas.openxmlformats.org/drawingml/2006/wordprocessingDrawing" xmlns:w10="urn:schemas-microsoft-com:office:word" xmlns:w="http://schemas.openxmlformats.org/wordprocessingml/2006/main" xmlns:w14="http://schemas.microsoft.com/office/word/2010/wordml" xmlns:w15="http://schemas.microsoft.com/office/word/2012/wordml" xmlns:w16cid="http://schemas.microsoft.com/office/word/2016/wordml/cid" xmlns:w16se="http://schemas.microsoft.com/office/word/2015/wordml/symex" xmlns:wpg="http://schemas.microsoft.com/office/word/2010/wordprocessingGroup" xmlns:wpi="http://schemas.microsoft.com/office/word/2010/wordprocessingInk" xmlns:wne="http://schemas.microsoft.com/office/word/2006/wordml" xmlns:wps="http://schemas.microsoft.com/office/word/2010/wordprocessingShape" mc:Ignorable="w14 w15 w16se w16cid wp14">
   <w:abstractNum w:abstractNumId="0" w15:restartNumberingAfterBreak="0">
+    <w:nsid w:val="15FD2DB0"/>
+    <w:multiLevelType w:val="hybridMultilevel"/>
+    <w:tmpl w:val="F36657B6"/>
+    <w:lvl w:ilvl="0" w:tplc="08090001">
+      <w:start w:val="1"/>
+      <w:numFmt w:val="bullet"/>
+      <w:lvlText w:val=""/>
+      <w:lvlJc w:val="left"/>
+      <w:pPr>
+        <w:ind w:left="720" w:hanging="360"/>
+      </w:pPr>
+      <w:rPr>
+        <w:rFonts w:ascii="Symbol" w:hAnsi="Symbol" w:hint="default"/>
+      </w:rPr>
+    </w:lvl>
+    <w:lvl w:ilvl="1" w:tplc="08090003" w:tentative="1">
+      <w:start w:val="1"/>
+      <w:numFmt w:val="bullet"/>
+      <w:lvlText w:val="o"/>
+      <w:lvlJc w:val="left"/>
+      <w:pPr>
+        <w:ind w:left="1440" w:hanging="360"/>
+      </w:pPr>
+      <w:rPr>
+        <w:rFonts w:ascii="Courier New" w:hAnsi="Courier New" w:cs="Courier New" w:hint="default"/>
+      </w:rPr>
+    </w:lvl>
+    <w:lvl w:ilvl="2" w:tplc="08090005" w:tentative="1">
+      <w:start w:val="1"/>
+      <w:numFmt w:val="bullet"/>
+      <w:lvlText w:val=""/>
+      <w:lvlJc w:val="left"/>
+      <w:pPr>
+        <w:ind w:left="2160" w:hanging="360"/>
+      </w:pPr>
+      <w:rPr>
+        <w:rFonts w:ascii="Wingdings" w:hAnsi="Wingdings" w:hint="default"/>
+      </w:rPr>
+    </w:lvl>
+    <w:lvl w:ilvl="3" w:tplc="08090001" w:tentative="1">
+      <w:start w:val="1"/>
+      <w:numFmt w:val="bullet"/>
+      <w:lvlText w:val=""/>
+      <w:lvlJc w:val="left"/>
+      <w:pPr>
+        <w:ind w:left="2880" w:hanging="360"/>
+      </w:pPr>
+      <w:rPr>
+        <w:rFonts w:ascii="Symbol" w:hAnsi="Symbol" w:hint="default"/>
+      </w:rPr>
+    </w:lvl>
+    <w:lvl w:ilvl="4" w:tplc="08090003" w:tentative="1">
+      <w:start w:val="1"/>
+      <w:numFmt w:val="bullet"/>
+      <w:lvlText w:val="o"/>
+      <w:lvlJc w:val="left"/>
+      <w:pPr>
+        <w:ind w:left="3600" w:hanging="360"/>
+      </w:pPr>
+      <w:rPr>
+        <w:rFonts w:ascii="Courier New" w:hAnsi="Courier New" w:cs="Courier New" w:hint="default"/>
+      </w:rPr>
+    </w:lvl>
+    <w:lvl w:ilvl="5" w:tplc="08090005" w:tentative="1">
+      <w:start w:val="1"/>
+      <w:numFmt w:val="bullet"/>
+      <w:lvlText w:val=""/>
+      <w:lvlJc w:val="left"/>
+      <w:pPr>
+        <w:ind w:left="4320" w:hanging="360"/>
+      </w:pPr>
+      <w:rPr>
+        <w:rFonts w:ascii="Wingdings" w:hAnsi="Wingdings" w:hint="default"/>
+      </w:rPr>
+    </w:lvl>
+    <w:lvl w:ilvl="6" w:tplc="08090001" w:tentative="1">
+      <w:start w:val="1"/>
+      <w:numFmt w:val="bullet"/>
+      <w:lvlText w:val=""/>
+      <w:lvlJc w:val="left"/>
+      <w:pPr>
+        <w:ind w:left="5040" w:hanging="360"/>
+      </w:pPr>
+      <w:rPr>
+        <w:rFonts w:ascii="Symbol" w:hAnsi="Symbol" w:hint="default"/>
+      </w:rPr>
+    </w:lvl>
+    <w:lvl w:ilvl="7" w:tplc="08090003" w:tentative="1">
+      <w:start w:val="1"/>
+      <w:numFmt w:val="bullet"/>
+      <w:lvlText w:val="o"/>
+      <w:lvlJc w:val="left"/>
+      <w:pPr>
+        <w:ind w:left="5760" w:hanging="360"/>
+      </w:pPr>
+      <w:rPr>
+        <w:rFonts w:ascii="Courier New" w:hAnsi="Courier New" w:cs="Courier New" w:hint="default"/>
+      </w:rPr>
+    </w:lvl>
+    <w:lvl w:ilvl="8" w:tplc="08090005" w:tentative="1">
+      <w:start w:val="1"/>
+      <w:numFmt w:val="bullet"/>
+      <w:lvlText w:val=""/>
+      <w:lvlJc w:val="left"/>
+      <w:pPr>
+        <w:ind w:left="6480" w:hanging="360"/>
+      </w:pPr>
+      <w:rPr>
+        <w:rFonts w:ascii="Wingdings" w:hAnsi="Wingdings" w:hint="default"/>
+      </w:rPr>
+    </w:lvl>
+  </w:abstractNum>
+  <w:abstractNum w:abstractNumId="1" w15:restartNumberingAfterBreak="0">
+    <w:nsid w:val="1AAE2F23"/>
+    <w:multiLevelType w:val="hybridMultilevel"/>
+    <w:tmpl w:val="418E7568"/>
+    <w:lvl w:ilvl="0" w:tplc="08090001">
+      <w:start w:val="1"/>
+      <w:numFmt w:val="bullet"/>
+      <w:lvlText w:val=""/>
+      <w:lvlJc w:val="left"/>
+      <w:pPr>
+        <w:ind w:left="720" w:hanging="360"/>
+      </w:pPr>
+      <w:rPr>
+        <w:rFonts w:ascii="Symbol" w:hAnsi="Symbol" w:hint="default"/>
+      </w:rPr>
+    </w:lvl>
+    <w:lvl w:ilvl="1" w:tplc="08090003" w:tentative="1">
+      <w:start w:val="1"/>
+      <w:numFmt w:val="bullet"/>
+      <w:lvlText w:val="o"/>
+      <w:lvlJc w:val="left"/>
+      <w:pPr>
+        <w:ind w:left="1440" w:hanging="360"/>
+      </w:pPr>
+      <w:rPr>
+        <w:rFonts w:ascii="Courier New" w:hAnsi="Courier New" w:cs="Courier New" w:hint="default"/>
+      </w:rPr>
+    </w:lvl>
+    <w:lvl w:ilvl="2" w:tplc="08090005" w:tentative="1">
+      <w:start w:val="1"/>
+      <w:numFmt w:val="bullet"/>
+      <w:lvlText w:val=""/>
+      <w:lvlJc w:val="left"/>
+      <w:pPr>
+        <w:ind w:left="2160" w:hanging="360"/>
+      </w:pPr>
+      <w:rPr>
+        <w:rFonts w:ascii="Wingdings" w:hAnsi="Wingdings" w:hint="default"/>
+      </w:rPr>
+    </w:lvl>
+    <w:lvl w:ilvl="3" w:tplc="08090001" w:tentative="1">
+      <w:start w:val="1"/>
+      <w:numFmt w:val="bullet"/>
+      <w:lvlText w:val=""/>
+      <w:lvlJc w:val="left"/>
+      <w:pPr>
+        <w:ind w:left="2880" w:hanging="360"/>
+      </w:pPr>
+      <w:rPr>
+        <w:rFonts w:ascii="Symbol" w:hAnsi="Symbol" w:hint="default"/>
+      </w:rPr>
+    </w:lvl>
+    <w:lvl w:ilvl="4" w:tplc="08090003" w:tentative="1">
+      <w:start w:val="1"/>
+      <w:numFmt w:val="bullet"/>
+      <w:lvlText w:val="o"/>
+      <w:lvlJc w:val="left"/>
+      <w:pPr>
+        <w:ind w:left="3600" w:hanging="360"/>
+      </w:pPr>
+      <w:rPr>
+        <w:rFonts w:ascii="Courier New" w:hAnsi="Courier New" w:cs="Courier New" w:hint="default"/>
+      </w:rPr>
+    </w:lvl>
+    <w:lvl w:ilvl="5" w:tplc="08090005" w:tentative="1">
+      <w:start w:val="1"/>
+      <w:numFmt w:val="bullet"/>
+      <w:lvlText w:val=""/>
+      <w:lvlJc w:val="left"/>
+      <w:pPr>
+        <w:ind w:left="4320" w:hanging="360"/>
+      </w:pPr>
+      <w:rPr>
+        <w:rFonts w:ascii="Wingdings" w:hAnsi="Wingdings" w:hint="default"/>
+      </w:rPr>
+    </w:lvl>
+    <w:lvl w:ilvl="6" w:tplc="08090001" w:tentative="1">
+      <w:start w:val="1"/>
+      <w:numFmt w:val="bullet"/>
+      <w:lvlText w:val=""/>
+      <w:lvlJc w:val="left"/>
+      <w:pPr>
+        <w:ind w:left="5040" w:hanging="360"/>
+      </w:pPr>
+      <w:rPr>
+        <w:rFonts w:ascii="Symbol" w:hAnsi="Symbol" w:hint="default"/>
+      </w:rPr>
+    </w:lvl>
+    <w:lvl w:ilvl="7" w:tplc="08090003" w:tentative="1">
+      <w:start w:val="1"/>
+      <w:numFmt w:val="bullet"/>
+      <w:lvlText w:val="o"/>
+      <w:lvlJc w:val="left"/>
+      <w:pPr>
+        <w:ind w:left="5760" w:hanging="360"/>
+      </w:pPr>
+      <w:rPr>
+        <w:rFonts w:ascii="Courier New" w:hAnsi="Courier New" w:cs="Courier New" w:hint="default"/>
+      </w:rPr>
+    </w:lvl>
+    <w:lvl w:ilvl="8" w:tplc="08090005" w:tentative="1">
+      <w:start w:val="1"/>
+      <w:numFmt w:val="bullet"/>
+      <w:lvlText w:val=""/>
+      <w:lvlJc w:val="left"/>
+      <w:pPr>
+        <w:ind w:left="6480" w:hanging="360"/>
+      </w:pPr>
+      <w:rPr>
+        <w:rFonts w:ascii="Wingdings" w:hAnsi="Wingdings" w:hint="default"/>
+      </w:rPr>
+    </w:lvl>
+  </w:abstractNum>
+  <w:abstractNum w:abstractNumId="2" w15:restartNumberingAfterBreak="0">
+    <w:nsid w:val="21B132F1"/>
+    <w:multiLevelType w:val="hybridMultilevel"/>
+    <w:tmpl w:val="281AE9DE"/>
+    <w:lvl w:ilvl="0" w:tplc="08090001">
+      <w:start w:val="1"/>
+      <w:numFmt w:val="bullet"/>
+      <w:lvlText w:val=""/>
+      <w:lvlJc w:val="left"/>
+      <w:pPr>
+        <w:ind w:left="720" w:hanging="360"/>
+      </w:pPr>
+      <w:rPr>
+        <w:rFonts w:ascii="Symbol" w:hAnsi="Symbol" w:hint="default"/>
+      </w:rPr>
+    </w:lvl>
+    <w:lvl w:ilvl="1" w:tplc="08090003" w:tentative="1">
+      <w:start w:val="1"/>
+      <w:numFmt w:val="bullet"/>
+      <w:lvlText w:val="o"/>
+      <w:lvlJc w:val="left"/>
+      <w:pPr>
+        <w:ind w:left="1440" w:hanging="360"/>
+      </w:pPr>
+      <w:rPr>
+        <w:rFonts w:ascii="Courier New" w:hAnsi="Courier New" w:cs="Courier New" w:hint="default"/>
+      </w:rPr>
+    </w:lvl>
+    <w:lvl w:ilvl="2" w:tplc="08090005" w:tentative="1">
+      <w:start w:val="1"/>
+      <w:numFmt w:val="bullet"/>
+      <w:lvlText w:val=""/>
+      <w:lvlJc w:val="left"/>
+      <w:pPr>
+        <w:ind w:left="2160" w:hanging="360"/>
+      </w:pPr>
+      <w:rPr>
+        <w:rFonts w:ascii="Wingdings" w:hAnsi="Wingdings" w:hint="default"/>
+      </w:rPr>
+    </w:lvl>
+    <w:lvl w:ilvl="3" w:tplc="08090001" w:tentative="1">
+      <w:start w:val="1"/>
+      <w:numFmt w:val="bullet"/>
+      <w:lvlText w:val=""/>
+      <w:lvlJc w:val="left"/>
+      <w:pPr>
+        <w:ind w:left="2880" w:hanging="360"/>
+      </w:pPr>
+      <w:rPr>
+        <w:rFonts w:ascii="Symbol" w:hAnsi="Symbol" w:hint="default"/>
+      </w:rPr>
+    </w:lvl>
+    <w:lvl w:ilvl="4" w:tplc="08090003" w:tentative="1">
+      <w:start w:val="1"/>
+      <w:numFmt w:val="bullet"/>
+      <w:lvlText w:val="o"/>
+      <w:lvlJc w:val="left"/>
+      <w:pPr>
+        <w:ind w:left="3600" w:hanging="360"/>
+      </w:pPr>
+      <w:rPr>
+        <w:rFonts w:ascii="Courier New" w:hAnsi="Courier New" w:cs="Courier New" w:hint="default"/>
+      </w:rPr>
+    </w:lvl>
+    <w:lvl w:ilvl="5" w:tplc="08090005" w:tentative="1">
+      <w:start w:val="1"/>
+      <w:numFmt w:val="bullet"/>
+      <w:lvlText w:val=""/>
+      <w:lvlJc w:val="left"/>
+      <w:pPr>
+        <w:ind w:left="4320" w:hanging="360"/>
+      </w:pPr>
+      <w:rPr>
+        <w:rFonts w:ascii="Wingdings" w:hAnsi="Wingdings" w:hint="default"/>
+      </w:rPr>
+    </w:lvl>
+    <w:lvl w:ilvl="6" w:tplc="08090001" w:tentative="1">
+      <w:start w:val="1"/>
+      <w:numFmt w:val="bullet"/>
+      <w:lvlText w:val=""/>
+      <w:lvlJc w:val="left"/>
+      <w:pPr>
+        <w:ind w:left="5040" w:hanging="360"/>
+      </w:pPr>
+      <w:rPr>
+        <w:rFonts w:ascii="Symbol" w:hAnsi="Symbol" w:hint="default"/>
+      </w:rPr>
+    </w:lvl>
+    <w:lvl w:ilvl="7" w:tplc="08090003" w:tentative="1">
+      <w:start w:val="1"/>
+      <w:numFmt w:val="bullet"/>
+      <w:lvlText w:val="o"/>
+      <w:lvlJc w:val="left"/>
+      <w:pPr>
+        <w:ind w:left="5760" w:hanging="360"/>
+      </w:pPr>
+      <w:rPr>
+        <w:rFonts w:ascii="Courier New" w:hAnsi="Courier New" w:cs="Courier New" w:hint="default"/>
+      </w:rPr>
+    </w:lvl>
+    <w:lvl w:ilvl="8" w:tplc="08090005" w:tentative="1">
+      <w:start w:val="1"/>
+      <w:numFmt w:val="bullet"/>
+      <w:lvlText w:val=""/>
+      <w:lvlJc w:val="left"/>
+      <w:pPr>
+        <w:ind w:left="6480" w:hanging="360"/>
+      </w:pPr>
+      <w:rPr>
+        <w:rFonts w:ascii="Wingdings" w:hAnsi="Wingdings" w:hint="default"/>
+      </w:rPr>
+    </w:lvl>
+  </w:abstractNum>
+  <w:abstractNum w:abstractNumId="3" w15:restartNumberingAfterBreak="0">
+    <w:nsid w:val="28BB58DD"/>
+    <w:multiLevelType w:val="hybridMultilevel"/>
+    <w:tmpl w:val="B3A08ED8"/>
+    <w:lvl w:ilvl="0" w:tplc="08090001">
+      <w:start w:val="1"/>
+      <w:numFmt w:val="bullet"/>
+      <w:lvlText w:val=""/>
+      <w:lvlJc w:val="left"/>
+      <w:pPr>
+        <w:ind w:left="720" w:hanging="360"/>
+      </w:pPr>
+      <w:rPr>
+        <w:rFonts w:ascii="Symbol" w:hAnsi="Symbol" w:hint="default"/>
+      </w:rPr>
+    </w:lvl>
+    <w:lvl w:ilvl="1" w:tplc="08090003" w:tentative="1">
+      <w:start w:val="1"/>
+      <w:numFmt w:val="bullet"/>
+      <w:lvlText w:val="o"/>
+      <w:lvlJc w:val="left"/>
+      <w:pPr>
+        <w:ind w:left="1440" w:hanging="360"/>
+      </w:pPr>
+      <w:rPr>
+        <w:rFonts w:ascii="Courier New" w:hAnsi="Courier New" w:cs="Courier New" w:hint="default"/>
+      </w:rPr>
+    </w:lvl>
+    <w:lvl w:ilvl="2" w:tplc="08090005" w:tentative="1">
+      <w:start w:val="1"/>
+      <w:numFmt w:val="bullet"/>
+      <w:lvlText w:val=""/>
+      <w:lvlJc w:val="left"/>
+      <w:pPr>
+        <w:ind w:left="2160" w:hanging="360"/>
+      </w:pPr>
+      <w:rPr>
+        <w:rFonts w:ascii="Wingdings" w:hAnsi="Wingdings" w:hint="default"/>
+      </w:rPr>
+    </w:lvl>
+    <w:lvl w:ilvl="3" w:tplc="08090001" w:tentative="1">
+      <w:start w:val="1"/>
+      <w:numFmt w:val="bullet"/>
+      <w:lvlText w:val=""/>
+      <w:lvlJc w:val="left"/>
+      <w:pPr>
+        <w:ind w:left="2880" w:hanging="360"/>
+      </w:pPr>
+      <w:rPr>
+        <w:rFonts w:ascii="Symbol" w:hAnsi="Symbol" w:hint="default"/>
+      </w:rPr>
+    </w:lvl>
+    <w:lvl w:ilvl="4" w:tplc="08090003" w:tentative="1">
+      <w:start w:val="1"/>
+      <w:numFmt w:val="bullet"/>
+      <w:lvlText w:val="o"/>
+      <w:lvlJc w:val="left"/>
+      <w:pPr>
+        <w:ind w:left="3600" w:hanging="360"/>
+      </w:pPr>
+      <w:rPr>
+        <w:rFonts w:ascii="Courier New" w:hAnsi="Courier New" w:cs="Courier New" w:hint="default"/>
+      </w:rPr>
+    </w:lvl>
+    <w:lvl w:ilvl="5" w:tplc="08090005" w:tentative="1">
+      <w:start w:val="1"/>
+      <w:numFmt w:val="bullet"/>
+      <w:lvlText w:val=""/>
+      <w:lvlJc w:val="left"/>
+      <w:pPr>
+        <w:ind w:left="4320" w:hanging="360"/>
+      </w:pPr>
+      <w:rPr>
+        <w:rFonts w:ascii="Wingdings" w:hAnsi="Wingdings" w:hint="default"/>
+      </w:rPr>
+    </w:lvl>
+    <w:lvl w:ilvl="6" w:tplc="08090001" w:tentative="1">
+      <w:start w:val="1"/>
+      <w:numFmt w:val="bullet"/>
+      <w:lvlText w:val=""/>
+      <w:lvlJc w:val="left"/>
+      <w:pPr>
+        <w:ind w:left="5040" w:hanging="360"/>
+      </w:pPr>
+      <w:rPr>
+        <w:rFonts w:ascii="Symbol" w:hAnsi="Symbol" w:hint="default"/>
+      </w:rPr>
+    </w:lvl>
+    <w:lvl w:ilvl="7" w:tplc="08090003" w:tentative="1">
+      <w:start w:val="1"/>
+      <w:numFmt w:val="bullet"/>
+      <w:lvlText w:val="o"/>
+      <w:lvlJc w:val="left"/>
+      <w:pPr>
+        <w:ind w:left="5760" w:hanging="360"/>
+      </w:pPr>
+      <w:rPr>
+        <w:rFonts w:ascii="Courier New" w:hAnsi="Courier New" w:cs="Courier New" w:hint="default"/>
+      </w:rPr>
+    </w:lvl>
+    <w:lvl w:ilvl="8" w:tplc="08090005" w:tentative="1">
+      <w:start w:val="1"/>
+      <w:numFmt w:val="bullet"/>
+      <w:lvlText w:val=""/>
+      <w:lvlJc w:val="left"/>
+      <w:pPr>
+        <w:ind w:left="6480" w:hanging="360"/>
+      </w:pPr>
+      <w:rPr>
+        <w:rFonts w:ascii="Wingdings" w:hAnsi="Wingdings" w:hint="default"/>
+      </w:rPr>
+    </w:lvl>
+  </w:abstractNum>
+  <w:abstractNum w:abstractNumId="4" w15:restartNumberingAfterBreak="0">
     <w:nsid w:val="383D4D0A"/>
     <w:multiLevelType w:val="hybridMultilevel"/>
     <w:tmpl w:val="833ADAAE"/>
@@ -603,8 +2318,368 @@
       </w:rPr>
     </w:lvl>
   </w:abstractNum>
+  <w:abstractNum w:abstractNumId="5" w15:restartNumberingAfterBreak="0">
+    <w:nsid w:val="3B753801"/>
+    <w:multiLevelType w:val="hybridMultilevel"/>
+    <w:tmpl w:val="73C0EBE8"/>
+    <w:lvl w:ilvl="0" w:tplc="08090001">
+      <w:start w:val="1"/>
+      <w:numFmt w:val="bullet"/>
+      <w:lvlText w:val=""/>
+      <w:lvlJc w:val="left"/>
+      <w:pPr>
+        <w:ind w:left="720" w:hanging="360"/>
+      </w:pPr>
+      <w:rPr>
+        <w:rFonts w:ascii="Symbol" w:hAnsi="Symbol" w:hint="default"/>
+      </w:rPr>
+    </w:lvl>
+    <w:lvl w:ilvl="1" w:tplc="08090003" w:tentative="1">
+      <w:start w:val="1"/>
+      <w:numFmt w:val="bullet"/>
+      <w:lvlText w:val="o"/>
+      <w:lvlJc w:val="left"/>
+      <w:pPr>
+        <w:ind w:left="1440" w:hanging="360"/>
+      </w:pPr>
+      <w:rPr>
+        <w:rFonts w:ascii="Courier New" w:hAnsi="Courier New" w:cs="Courier New" w:hint="default"/>
+      </w:rPr>
+    </w:lvl>
+    <w:lvl w:ilvl="2" w:tplc="08090005" w:tentative="1">
+      <w:start w:val="1"/>
+      <w:numFmt w:val="bullet"/>
+      <w:lvlText w:val=""/>
+      <w:lvlJc w:val="left"/>
+      <w:pPr>
+        <w:ind w:left="2160" w:hanging="360"/>
+      </w:pPr>
+      <w:rPr>
+        <w:rFonts w:ascii="Wingdings" w:hAnsi="Wingdings" w:hint="default"/>
+      </w:rPr>
+    </w:lvl>
+    <w:lvl w:ilvl="3" w:tplc="08090001" w:tentative="1">
+      <w:start w:val="1"/>
+      <w:numFmt w:val="bullet"/>
+      <w:lvlText w:val=""/>
+      <w:lvlJc w:val="left"/>
+      <w:pPr>
+        <w:ind w:left="2880" w:hanging="360"/>
+      </w:pPr>
+      <w:rPr>
+        <w:rFonts w:ascii="Symbol" w:hAnsi="Symbol" w:hint="default"/>
+      </w:rPr>
+    </w:lvl>
+    <w:lvl w:ilvl="4" w:tplc="08090003" w:tentative="1">
+      <w:start w:val="1"/>
+      <w:numFmt w:val="bullet"/>
+      <w:lvlText w:val="o"/>
+      <w:lvlJc w:val="left"/>
+      <w:pPr>
+        <w:ind w:left="3600" w:hanging="360"/>
+      </w:pPr>
+      <w:rPr>
+        <w:rFonts w:ascii="Courier New" w:hAnsi="Courier New" w:cs="Courier New" w:hint="default"/>
+      </w:rPr>
+    </w:lvl>
+    <w:lvl w:ilvl="5" w:tplc="08090005" w:tentative="1">
+      <w:start w:val="1"/>
+      <w:numFmt w:val="bullet"/>
+      <w:lvlText w:val=""/>
+      <w:lvlJc w:val="left"/>
+      <w:pPr>
+        <w:ind w:left="4320" w:hanging="360"/>
+      </w:pPr>
+      <w:rPr>
+        <w:rFonts w:ascii="Wingdings" w:hAnsi="Wingdings" w:hint="default"/>
+      </w:rPr>
+    </w:lvl>
+    <w:lvl w:ilvl="6" w:tplc="08090001" w:tentative="1">
+      <w:start w:val="1"/>
+      <w:numFmt w:val="bullet"/>
+      <w:lvlText w:val=""/>
+      <w:lvlJc w:val="left"/>
+      <w:pPr>
+        <w:ind w:left="5040" w:hanging="360"/>
+      </w:pPr>
+      <w:rPr>
+        <w:rFonts w:ascii="Symbol" w:hAnsi="Symbol" w:hint="default"/>
+      </w:rPr>
+    </w:lvl>
+    <w:lvl w:ilvl="7" w:tplc="08090003" w:tentative="1">
+      <w:start w:val="1"/>
+      <w:numFmt w:val="bullet"/>
+      <w:lvlText w:val="o"/>
+      <w:lvlJc w:val="left"/>
+      <w:pPr>
+        <w:ind w:left="5760" w:hanging="360"/>
+      </w:pPr>
+      <w:rPr>
+        <w:rFonts w:ascii="Courier New" w:hAnsi="Courier New" w:cs="Courier New" w:hint="default"/>
+      </w:rPr>
+    </w:lvl>
+    <w:lvl w:ilvl="8" w:tplc="08090005" w:tentative="1">
+      <w:start w:val="1"/>
+      <w:numFmt w:val="bullet"/>
+      <w:lvlText w:val=""/>
+      <w:lvlJc w:val="left"/>
+      <w:pPr>
+        <w:ind w:left="6480" w:hanging="360"/>
+      </w:pPr>
+      <w:rPr>
+        <w:rFonts w:ascii="Wingdings" w:hAnsi="Wingdings" w:hint="default"/>
+      </w:rPr>
+    </w:lvl>
+  </w:abstractNum>
+  <w:abstractNum w:abstractNumId="6" w15:restartNumberingAfterBreak="0">
+    <w:nsid w:val="67172E97"/>
+    <w:multiLevelType w:val="hybridMultilevel"/>
+    <w:tmpl w:val="425C12D6"/>
+    <w:lvl w:ilvl="0" w:tplc="08090001">
+      <w:start w:val="1"/>
+      <w:numFmt w:val="bullet"/>
+      <w:lvlText w:val=""/>
+      <w:lvlJc w:val="left"/>
+      <w:pPr>
+        <w:ind w:left="720" w:hanging="360"/>
+      </w:pPr>
+      <w:rPr>
+        <w:rFonts w:ascii="Symbol" w:hAnsi="Symbol" w:hint="default"/>
+      </w:rPr>
+    </w:lvl>
+    <w:lvl w:ilvl="1" w:tplc="08090003" w:tentative="1">
+      <w:start w:val="1"/>
+      <w:numFmt w:val="bullet"/>
+      <w:lvlText w:val="o"/>
+      <w:lvlJc w:val="left"/>
+      <w:pPr>
+        <w:ind w:left="1440" w:hanging="360"/>
+      </w:pPr>
+      <w:rPr>
+        <w:rFonts w:ascii="Courier New" w:hAnsi="Courier New" w:cs="Courier New" w:hint="default"/>
+      </w:rPr>
+    </w:lvl>
+    <w:lvl w:ilvl="2" w:tplc="08090005" w:tentative="1">
+      <w:start w:val="1"/>
+      <w:numFmt w:val="bullet"/>
+      <w:lvlText w:val=""/>
+      <w:lvlJc w:val="left"/>
+      <w:pPr>
+        <w:ind w:left="2160" w:hanging="360"/>
+      </w:pPr>
+      <w:rPr>
+        <w:rFonts w:ascii="Wingdings" w:hAnsi="Wingdings" w:hint="default"/>
+      </w:rPr>
+    </w:lvl>
+    <w:lvl w:ilvl="3" w:tplc="08090001" w:tentative="1">
+      <w:start w:val="1"/>
+      <w:numFmt w:val="bullet"/>
+      <w:lvlText w:val=""/>
+      <w:lvlJc w:val="left"/>
+      <w:pPr>
+        <w:ind w:left="2880" w:hanging="360"/>
+      </w:pPr>
+      <w:rPr>
+        <w:rFonts w:ascii="Symbol" w:hAnsi="Symbol" w:hint="default"/>
+      </w:rPr>
+    </w:lvl>
+    <w:lvl w:ilvl="4" w:tplc="08090003" w:tentative="1">
+      <w:start w:val="1"/>
+      <w:numFmt w:val="bullet"/>
+      <w:lvlText w:val="o"/>
+      <w:lvlJc w:val="left"/>
+      <w:pPr>
+        <w:ind w:left="3600" w:hanging="360"/>
+      </w:pPr>
+      <w:rPr>
+        <w:rFonts w:ascii="Courier New" w:hAnsi="Courier New" w:cs="Courier New" w:hint="default"/>
+      </w:rPr>
+    </w:lvl>
+    <w:lvl w:ilvl="5" w:tplc="08090005" w:tentative="1">
+      <w:start w:val="1"/>
+      <w:numFmt w:val="bullet"/>
+      <w:lvlText w:val=""/>
+      <w:lvlJc w:val="left"/>
+      <w:pPr>
+        <w:ind w:left="4320" w:hanging="360"/>
+      </w:pPr>
+      <w:rPr>
+        <w:rFonts w:ascii="Wingdings" w:hAnsi="Wingdings" w:hint="default"/>
+      </w:rPr>
+    </w:lvl>
+    <w:lvl w:ilvl="6" w:tplc="08090001" w:tentative="1">
+      <w:start w:val="1"/>
+      <w:numFmt w:val="bullet"/>
+      <w:lvlText w:val=""/>
+      <w:lvlJc w:val="left"/>
+      <w:pPr>
+        <w:ind w:left="5040" w:hanging="360"/>
+      </w:pPr>
+      <w:rPr>
+        <w:rFonts w:ascii="Symbol" w:hAnsi="Symbol" w:hint="default"/>
+      </w:rPr>
+    </w:lvl>
+    <w:lvl w:ilvl="7" w:tplc="08090003" w:tentative="1">
+      <w:start w:val="1"/>
+      <w:numFmt w:val="bullet"/>
+      <w:lvlText w:val="o"/>
+      <w:lvlJc w:val="left"/>
+      <w:pPr>
+        <w:ind w:left="5760" w:hanging="360"/>
+      </w:pPr>
+      <w:rPr>
+        <w:rFonts w:ascii="Courier New" w:hAnsi="Courier New" w:cs="Courier New" w:hint="default"/>
+      </w:rPr>
+    </w:lvl>
+    <w:lvl w:ilvl="8" w:tplc="08090005" w:tentative="1">
+      <w:start w:val="1"/>
+      <w:numFmt w:val="bullet"/>
+      <w:lvlText w:val=""/>
+      <w:lvlJc w:val="left"/>
+      <w:pPr>
+        <w:ind w:left="6480" w:hanging="360"/>
+      </w:pPr>
+      <w:rPr>
+        <w:rFonts w:ascii="Wingdings" w:hAnsi="Wingdings" w:hint="default"/>
+      </w:rPr>
+    </w:lvl>
+  </w:abstractNum>
+  <w:abstractNum w:abstractNumId="7" w15:restartNumberingAfterBreak="0">
+    <w:nsid w:val="79CE2B30"/>
+    <w:multiLevelType w:val="hybridMultilevel"/>
+    <w:tmpl w:val="FA74B6F4"/>
+    <w:lvl w:ilvl="0" w:tplc="08090001">
+      <w:start w:val="1"/>
+      <w:numFmt w:val="bullet"/>
+      <w:lvlText w:val=""/>
+      <w:lvlJc w:val="left"/>
+      <w:pPr>
+        <w:ind w:left="720" w:hanging="360"/>
+      </w:pPr>
+      <w:rPr>
+        <w:rFonts w:ascii="Symbol" w:hAnsi="Symbol" w:hint="default"/>
+      </w:rPr>
+    </w:lvl>
+    <w:lvl w:ilvl="1" w:tplc="08090003" w:tentative="1">
+      <w:start w:val="1"/>
+      <w:numFmt w:val="bullet"/>
+      <w:lvlText w:val="o"/>
+      <w:lvlJc w:val="left"/>
+      <w:pPr>
+        <w:ind w:left="1440" w:hanging="360"/>
+      </w:pPr>
+      <w:rPr>
+        <w:rFonts w:ascii="Courier New" w:hAnsi="Courier New" w:cs="Courier New" w:hint="default"/>
+      </w:rPr>
+    </w:lvl>
+    <w:lvl w:ilvl="2" w:tplc="08090005" w:tentative="1">
+      <w:start w:val="1"/>
+      <w:numFmt w:val="bullet"/>
+      <w:lvlText w:val=""/>
+      <w:lvlJc w:val="left"/>
+      <w:pPr>
+        <w:ind w:left="2160" w:hanging="360"/>
+      </w:pPr>
+      <w:rPr>
+        <w:rFonts w:ascii="Wingdings" w:hAnsi="Wingdings" w:hint="default"/>
+      </w:rPr>
+    </w:lvl>
+    <w:lvl w:ilvl="3" w:tplc="08090001" w:tentative="1">
+      <w:start w:val="1"/>
+      <w:numFmt w:val="bullet"/>
+      <w:lvlText w:val=""/>
+      <w:lvlJc w:val="left"/>
+      <w:pPr>
+        <w:ind w:left="2880" w:hanging="360"/>
+      </w:pPr>
+      <w:rPr>
+        <w:rFonts w:ascii="Symbol" w:hAnsi="Symbol" w:hint="default"/>
+      </w:rPr>
+    </w:lvl>
+    <w:lvl w:ilvl="4" w:tplc="08090003" w:tentative="1">
+      <w:start w:val="1"/>
+      <w:numFmt w:val="bullet"/>
+      <w:lvlText w:val="o"/>
+      <w:lvlJc w:val="left"/>
+      <w:pPr>
+        <w:ind w:left="3600" w:hanging="360"/>
+      </w:pPr>
+      <w:rPr>
+        <w:rFonts w:ascii="Courier New" w:hAnsi="Courier New" w:cs="Courier New" w:hint="default"/>
+      </w:rPr>
+    </w:lvl>
+    <w:lvl w:ilvl="5" w:tplc="08090005" w:tentative="1">
+      <w:start w:val="1"/>
+      <w:numFmt w:val="bullet"/>
+      <w:lvlText w:val=""/>
+      <w:lvlJc w:val="left"/>
+      <w:pPr>
+        <w:ind w:left="4320" w:hanging="360"/>
+      </w:pPr>
+      <w:rPr>
+        <w:rFonts w:ascii="Wingdings" w:hAnsi="Wingdings" w:hint="default"/>
+      </w:rPr>
+    </w:lvl>
+    <w:lvl w:ilvl="6" w:tplc="08090001" w:tentative="1">
+      <w:start w:val="1"/>
+      <w:numFmt w:val="bullet"/>
+      <w:lvlText w:val=""/>
+      <w:lvlJc w:val="left"/>
+      <w:pPr>
+        <w:ind w:left="5040" w:hanging="360"/>
+      </w:pPr>
+      <w:rPr>
+        <w:rFonts w:ascii="Symbol" w:hAnsi="Symbol" w:hint="default"/>
+      </w:rPr>
+    </w:lvl>
+    <w:lvl w:ilvl="7" w:tplc="08090003" w:tentative="1">
+      <w:start w:val="1"/>
+      <w:numFmt w:val="bullet"/>
+      <w:lvlText w:val="o"/>
+      <w:lvlJc w:val="left"/>
+      <w:pPr>
+        <w:ind w:left="5760" w:hanging="360"/>
+      </w:pPr>
+      <w:rPr>
+        <w:rFonts w:ascii="Courier New" w:hAnsi="Courier New" w:cs="Courier New" w:hint="default"/>
+      </w:rPr>
+    </w:lvl>
+    <w:lvl w:ilvl="8" w:tplc="08090005" w:tentative="1">
+      <w:start w:val="1"/>
+      <w:numFmt w:val="bullet"/>
+      <w:lvlText w:val=""/>
+      <w:lvlJc w:val="left"/>
+      <w:pPr>
+        <w:ind w:left="6480" w:hanging="360"/>
+      </w:pPr>
+      <w:rPr>
+        <w:rFonts w:ascii="Wingdings" w:hAnsi="Wingdings" w:hint="default"/>
+      </w:rPr>
+    </w:lvl>
+  </w:abstractNum>
   <w:num w:numId="1">
+    <w:abstractNumId w:val="4"/>
+  </w:num>
+  <w:num w:numId="2">
     <w:abstractNumId w:val="0"/>
+  </w:num>
+  <w:num w:numId="3">
+    <w:abstractNumId w:val="1"/>
+  </w:num>
+  <w:num w:numId="4">
+    <w:abstractNumId w:val="3"/>
+  </w:num>
+  <w:num w:numId="5">
+    <w:abstractNumId w:val="6"/>
+  </w:num>
+  <w:num w:numId="6">
+    <w:abstractNumId w:val="7"/>
+  </w:num>
+  <w:num w:numId="7">
+    <w:abstractNumId w:val="2"/>
+  </w:num>
+  <w:num w:numId="8">
+    <w:abstractNumId w:val="5"/>
   </w:num>
 </w:numbering>
 </file>
@@ -1029,10 +3104,32 @@
       <w:lang w:val="en-US"/>
     </w:rPr>
   </w:style>
+  <w:style w:type="paragraph" w:styleId="Heading3">
+    <w:name w:val="heading 3"/>
+    <w:basedOn w:val="Normal"/>
+    <w:next w:val="Normal"/>
+    <w:link w:val="Heading3Char"/>
+    <w:uiPriority w:val="9"/>
+    <w:semiHidden/>
+    <w:unhideWhenUsed/>
+    <w:qFormat/>
+    <w:rsid w:val="00A064DD"/>
+    <w:pPr>
+      <w:keepNext/>
+      <w:keepLines/>
+      <w:spacing w:before="40" w:after="0"/>
+      <w:outlineLvl w:val="2"/>
+    </w:pPr>
+    <w:rPr>
+      <w:rFonts w:asciiTheme="majorHAnsi" w:eastAsiaTheme="majorEastAsia" w:hAnsiTheme="majorHAnsi" w:cstheme="majorBidi"/>
+      <w:color w:val="1F3763" w:themeColor="accent1" w:themeShade="7F"/>
+      <w:sz w:val="24"/>
+      <w:szCs w:val="24"/>
+    </w:rPr>
+  </w:style>
   <w:style w:type="character" w:default="1" w:styleId="DefaultParagraphFont">
     <w:name w:val="Default Paragraph Font"/>
     <w:uiPriority w:val="1"/>
-    <w:semiHidden/>
     <w:unhideWhenUsed/>
   </w:style>
   <w:style w:type="table" w:default="1" w:styleId="TableNormal">
@@ -1149,6 +3246,20 @@
     <w:rPr>
       <w:color w:val="808080"/>
       <w:shd w:val="clear" w:color="auto" w:fill="E6E6E6"/>
+    </w:rPr>
+  </w:style>
+  <w:style w:type="character" w:customStyle="1" w:styleId="Heading3Char">
+    <w:name w:val="Heading 3 Char"/>
+    <w:basedOn w:val="DefaultParagraphFont"/>
+    <w:link w:val="Heading3"/>
+    <w:uiPriority w:val="9"/>
+    <w:semiHidden/>
+    <w:rsid w:val="00A064DD"/>
+    <w:rPr>
+      <w:rFonts w:asciiTheme="majorHAnsi" w:eastAsiaTheme="majorEastAsia" w:hAnsiTheme="majorHAnsi" w:cstheme="majorBidi"/>
+      <w:color w:val="1F3763" w:themeColor="accent1" w:themeShade="7F"/>
+      <w:sz w:val="24"/>
+      <w:szCs w:val="24"/>
     </w:rPr>
   </w:style>
 </w:styles>
@@ -1440,7 +3551,7 @@
 </file>
 
 <file path=customXml/itemProps1.xml><?xml version="1.0" encoding="utf-8"?>
-<ds:datastoreItem xmlns:ds="http://schemas.openxmlformats.org/officeDocument/2006/customXml" ds:itemID="{CFC7F3AB-1DEB-4158-BFF9-55E18378D26F}">
+<ds:datastoreItem xmlns:ds="http://schemas.openxmlformats.org/officeDocument/2006/customXml" ds:itemID="{A56BFD6B-3651-4D9E-AD4B-670A6945A183}">
   <ds:schemaRefs>
     <ds:schemaRef ds:uri="http://schemas.openxmlformats.org/officeDocument/2006/bibliography"/>
   </ds:schemaRefs>

</xml_diff>

<commit_message>
Circuit Design added, very basic
</commit_message>
<xml_diff>
--- a/Documentation/Brief.docx
+++ b/Documentation/Brief.docx
@@ -657,13 +657,7 @@
         <w:rPr>
           <w:bCs/>
         </w:rPr>
-        <w:t>Comments</w:t>
-      </w:r>
-      <w:r>
-        <w:rPr>
-          <w:bCs/>
-        </w:rPr>
-        <w:t xml:space="preserve">: Uses I2C which is </w:t>
+        <w:t xml:space="preserve">Comments: Uses I2C which is </w:t>
       </w:r>
       <w:r>
         <w:rPr>
@@ -792,13 +786,7 @@
         <w:rPr>
           <w:bCs/>
         </w:rPr>
-        <w:t>Detection</w:t>
-      </w:r>
-      <w:r>
-        <w:rPr>
-          <w:bCs/>
-        </w:rPr>
-        <w:t xml:space="preserve">: </w:t>
+        <w:t xml:space="preserve">Detection: </w:t>
       </w:r>
       <w:r>
         <w:rPr>
@@ -879,15 +867,59 @@
           </wp:inline>
         </w:drawing>
       </w:r>
+    </w:p>
+    <w:p>
+      <w:pPr>
+        <w:rPr>
+          <w:b/>
+          <w:bCs/>
+        </w:rPr>
+      </w:pPr>
+      <w:r>
+        <w:t>Product name</w:t>
+      </w:r>
+      <w:r>
+        <w:t>:</w:t>
+      </w:r>
+      <w:r>
+        <w:t xml:space="preserve"> </w:t>
+      </w:r>
+      <w:r>
+        <w:rPr>
+          <w:bCs/>
+        </w:rPr>
+        <w:t>PmodGPS GPS Receiver</w:t>
+      </w:r>
+    </w:p>
+    <w:p>
+      <w:r>
+        <w:t>Link:</w:t>
+      </w:r>
+      <w:r>
+        <w:t xml:space="preserve"> </w:t>
+      </w:r>
+      <w:hyperlink r:id="rId15" w:history="1">
+        <w:r>
+          <w:rPr>
+            <w:rStyle w:val="Hyperlink"/>
+          </w:rPr>
+          <w:t>https://uk.rs-online.com/web/p/processor-microcontroller-development-kits/1346455/</w:t>
+        </w:r>
+      </w:hyperlink>
+    </w:p>
+    <w:p>
+      <w:r>
+        <w:t>Comments: Easy to wire. Uses UART. Doesn’t require additional hats</w:t>
+      </w:r>
+    </w:p>
+    <w:p/>
+    <w:p/>
+    <w:p/>
+    <w:p>
       <w:bookmarkStart w:id="1" w:name="_GoBack"/>
       <w:bookmarkEnd w:id="1"/>
     </w:p>
     <w:p>
-      <w:r>
-        <w:t>Product name:</w:t>
-      </w:r>
-    </w:p>
-    <w:p>
       <w:pPr>
         <w:rPr>
           <w:u w:val="single"/>
@@ -897,6 +929,7 @@
         <w:rPr>
           <w:u w:val="single"/>
         </w:rPr>
+        <w:lastRenderedPageBreak/>
         <w:t>Microcontroller</w:t>
       </w:r>
     </w:p>
@@ -905,7 +938,6 @@
         <w:rPr>
           <w:noProof/>
         </w:rPr>
-        <w:lastRenderedPageBreak/>
         <w:drawing>
           <wp:inline distT="0" distB="0" distL="0" distR="0" wp14:anchorId="50234B82" wp14:editId="01F374E6">
             <wp:extent cx="3041780" cy="2036398"/>
@@ -924,7 +956,7 @@
                     </pic:cNvPicPr>
                   </pic:nvPicPr>
                   <pic:blipFill>
-                    <a:blip r:embed="rId15">
+                    <a:blip r:embed="rId16">
                       <a:extLst>
                         <a:ext uri="{28A0092B-C50C-407E-A947-70E740481C1C}">
                           <a14:useLocalDpi xmlns:a14="http://schemas.microsoft.com/office/drawing/2010/main" val="0"/>
@@ -980,7 +1012,7 @@
       <w:r>
         <w:t xml:space="preserve">Link: </w:t>
       </w:r>
-      <w:hyperlink r:id="rId16" w:history="1">
+      <w:hyperlink r:id="rId17" w:history="1">
         <w:r>
           <w:rPr>
             <w:rStyle w:val="Hyperlink"/>
@@ -1142,7 +1174,7 @@
                     </pic:cNvPicPr>
                   </pic:nvPicPr>
                   <pic:blipFill>
-                    <a:blip r:embed="rId17">
+                    <a:blip r:embed="rId18">
                       <a:extLst>
                         <a:ext uri="{28A0092B-C50C-407E-A947-70E740481C1C}">
                           <a14:useLocalDpi xmlns:a14="http://schemas.microsoft.com/office/drawing/2010/main" val="0"/>
@@ -1186,7 +1218,7 @@
       <w:r>
         <w:t xml:space="preserve">Link: </w:t>
       </w:r>
-      <w:hyperlink r:id="rId18" w:history="1">
+      <w:hyperlink r:id="rId19" w:history="1">
         <w:r>
           <w:rPr>
             <w:rStyle w:val="Hyperlink"/>
@@ -1233,6 +1265,7 @@
         </w:numPr>
       </w:pPr>
       <w:r>
+        <w:lastRenderedPageBreak/>
         <w:t>Easy connectivity with components</w:t>
       </w:r>
     </w:p>
@@ -1245,7 +1278,6 @@
         </w:numPr>
       </w:pPr>
       <w:r>
-        <w:lastRenderedPageBreak/>
         <w:t>Supports languages that can be installed on linux</w:t>
       </w:r>
     </w:p>
@@ -1355,7 +1387,7 @@
                     </pic:cNvPicPr>
                   </pic:nvPicPr>
                   <pic:blipFill>
-                    <a:blip r:embed="rId19">
+                    <a:blip r:embed="rId20">
                       <a:extLst>
                         <a:ext uri="{28A0092B-C50C-407E-A947-70E740481C1C}">
                           <a14:useLocalDpi xmlns:a14="http://schemas.microsoft.com/office/drawing/2010/main" val="0"/>
@@ -1389,25 +1421,19 @@
     </w:p>
     <w:p>
       <w:r>
-        <w:t xml:space="preserve">Product name: Raspberry Pi </w:t>
-      </w:r>
-      <w:r>
-        <w:t xml:space="preserve">3 </w:t>
-      </w:r>
-      <w:r>
-        <w:t>Model B</w:t>
+        <w:t>Product name: Raspberry Pi 3 Model B</w:t>
       </w:r>
     </w:p>
     <w:p>
       <w:r>
         <w:t xml:space="preserve">Link: </w:t>
       </w:r>
-      <w:hyperlink r:id="rId20" w:history="1">
+      <w:hyperlink r:id="rId21" w:history="1">
         <w:r>
           <w:rPr>
             <w:rStyle w:val="Hyperlink"/>
           </w:rPr>
-          <w:t>https://uk.rs-online.com/web/p/processor-microcontroller-development-kits/8968660/</w:t>
+          <w:t>https://thepihut.com/collections/raspberry-pi/products/raspberry-pi-3-model-b</w:t>
         </w:r>
       </w:hyperlink>
     </w:p>
@@ -1575,14 +1601,14 @@
         <w:t>you can’t measure centimetres</w:t>
       </w:r>
       <w:r>
-        <w:t>) a few readings every m^2 would create an accurate averaged reading.</w:t>
-      </w:r>
-      <w:r>
-        <w:t xml:space="preserve"> The microcontroller will need to </w:t>
+        <w:t xml:space="preserve">) a few </w:t>
       </w:r>
       <w:r>
         <w:lastRenderedPageBreak/>
-        <w:t>start collecting data as soon as it possibly can from power on. Using an operating system may slow the first reading time down.</w:t>
+        <w:t>readings every m^2 would create an accurate averaged reading.</w:t>
+      </w:r>
+      <w:r>
+        <w:t xml:space="preserve"> The microcontroller will need to start collecting data as soon as it possibly can from power on. Using an operating system may slow the first reading time down.</w:t>
       </w:r>
     </w:p>
     <w:p>
@@ -1630,7 +1656,7 @@
       <w:r>
         <w:t xml:space="preserve">[1] – The Royal College of Physicians (Published 2016) - </w:t>
       </w:r>
-      <w:hyperlink r:id="rId21" w:history="1">
+      <w:hyperlink r:id="rId22" w:history="1">
         <w:r>
           <w:rPr>
             <w:rStyle w:val="Hyperlink"/>
@@ -1649,7 +1675,7 @@
         </w:rPr>
         <w:t xml:space="preserve">, Accessed – 01/02/2018 </w:t>
       </w:r>
-      <w:hyperlink r:id="rId22" w:history="1">
+      <w:hyperlink r:id="rId23" w:history="1">
         <w:r>
           <w:rPr>
             <w:rStyle w:val="Hyperlink"/>
@@ -1674,7 +1700,7 @@
         </w:rPr>
         <w:t xml:space="preserve">Air pollution in the UK 2016, Accessed 04/02/2018 </w:t>
       </w:r>
-      <w:hyperlink r:id="rId23" w:history="1">
+      <w:hyperlink r:id="rId24" w:history="1">
         <w:r>
           <w:rPr>
             <w:rStyle w:val="Hyperlink"/>
@@ -3551,7 +3577,7 @@
 </file>
 
 <file path=customXml/itemProps1.xml><?xml version="1.0" encoding="utf-8"?>
-<ds:datastoreItem xmlns:ds="http://schemas.openxmlformats.org/officeDocument/2006/customXml" ds:itemID="{A56BFD6B-3651-4D9E-AD4B-670A6945A183}">
+<ds:datastoreItem xmlns:ds="http://schemas.openxmlformats.org/officeDocument/2006/customXml" ds:itemID="{91D252E2-2FD0-4729-8D9B-0B30717BB45B}">
   <ds:schemaRefs>
     <ds:schemaRef ds:uri="http://schemas.openxmlformats.org/officeDocument/2006/bibliography"/>
   </ds:schemaRefs>

</xml_diff>